<commit_message>
Alteração tela pagamento, alteração modelagem logica, alteraçãoDocumentação final
</commit_message>
<xml_diff>
--- a/Documentação/documentacao-final-jobby-jobs.docx
+++ b/Documentação/documentacao-final-jobby-jobs.docx
@@ -1,6 +1,6 @@
 
 <file path=word/document.xml><?xml version="1.0" encoding="utf-8"?>
-<w:document xmlns:wpc="http://schemas.microsoft.com/office/word/2010/wordprocessingCanvas" xmlns:cx="http://schemas.microsoft.com/office/drawing/2014/chartex" xmlns:cx1="http://schemas.microsoft.com/office/drawing/2015/9/8/chartex" xmlns:cx2="http://schemas.microsoft.com/office/drawing/2015/10/21/chartex" xmlns:cx3="http://schemas.microsoft.com/office/drawing/2016/5/9/chartex" xmlns:cx4="http://schemas.microsoft.com/office/drawing/2016/5/10/chartex" xmlns:cx5="http://schemas.microsoft.com/office/drawing/2016/5/11/chartex" xmlns:cx6="http://schemas.microsoft.com/office/drawing/2016/5/12/chartex" xmlns:cx7="http://schemas.microsoft.com/office/drawing/2016/5/13/chartex" xmlns:cx8="http://schemas.microsoft.com/office/drawing/2016/5/14/chartex" xmlns:mc="http://schemas.openxmlformats.org/markup-compatibility/2006" xmlns:aink="http://schemas.microsoft.com/office/drawing/2016/ink" xmlns:am3d="http://schemas.microsoft.com/office/drawing/2017/model3d" xmlns:o="urn:schemas-microsoft-com:office:office" xmlns:r="http://schemas.openxmlformats.org/officeDocument/2006/relationships" xmlns:m="http://schemas.openxmlformats.org/officeDocument/2006/math" xmlns:v="urn:schemas-microsoft-com:vml" xmlns:wp14="http://schemas.microsoft.com/office/word/2010/wordprocessingDrawing" xmlns:wp="http://schemas.openxmlformats.org/drawingml/2006/wordprocessingDrawing" xmlns:w10="urn:schemas-microsoft-com:office:word" xmlns:w="http://schemas.openxmlformats.org/wordprocessingml/2006/main" xmlns:w14="http://schemas.microsoft.com/office/word/2010/wordml" xmlns:w15="http://schemas.microsoft.com/office/word/2012/wordml" xmlns:w16cid="http://schemas.microsoft.com/office/word/2016/wordml/cid" xmlns:w16se="http://schemas.microsoft.com/office/word/2015/wordml/symex" xmlns:wpg="http://schemas.microsoft.com/office/word/2010/wordprocessingGroup" xmlns:wpi="http://schemas.microsoft.com/office/word/2010/wordprocessingInk" xmlns:wne="http://schemas.microsoft.com/office/word/2006/wordml" xmlns:wps="http://schemas.microsoft.com/office/word/2010/wordprocessingShape" mc:Ignorable="w14 w15 w16se w16cid wp14">
+<w:document xmlns:wpc="http://schemas.microsoft.com/office/word/2010/wordprocessingCanvas" xmlns:cx="http://schemas.microsoft.com/office/drawing/2014/chartex" xmlns:cx1="http://schemas.microsoft.com/office/drawing/2015/9/8/chartex" xmlns:cx2="http://schemas.microsoft.com/office/drawing/2015/10/21/chartex" xmlns:cx3="http://schemas.microsoft.com/office/drawing/2016/5/9/chartex" xmlns:cx4="http://schemas.microsoft.com/office/drawing/2016/5/10/chartex" xmlns:cx5="http://schemas.microsoft.com/office/drawing/2016/5/11/chartex" xmlns:cx6="http://schemas.microsoft.com/office/drawing/2016/5/12/chartex" xmlns:cx7="http://schemas.microsoft.com/office/drawing/2016/5/13/chartex" xmlns:cx8="http://schemas.microsoft.com/office/drawing/2016/5/14/chartex" xmlns:mc="http://schemas.openxmlformats.org/markup-compatibility/2006" xmlns:aink="http://schemas.microsoft.com/office/drawing/2016/ink" xmlns:am3d="http://schemas.microsoft.com/office/drawing/2017/model3d" xmlns:o="urn:schemas-microsoft-com:office:office" xmlns:r="http://schemas.openxmlformats.org/officeDocument/2006/relationships" xmlns:m="http://schemas.openxmlformats.org/officeDocument/2006/math" xmlns:v="urn:schemas-microsoft-com:vml" xmlns:wp14="http://schemas.microsoft.com/office/word/2010/wordprocessingDrawing" xmlns:wp="http://schemas.openxmlformats.org/drawingml/2006/wordprocessingDrawing" xmlns:w10="urn:schemas-microsoft-com:office:word" xmlns:w="http://schemas.openxmlformats.org/wordprocessingml/2006/main" xmlns:w14="http://schemas.microsoft.com/office/word/2010/wordml" xmlns:w15="http://schemas.microsoft.com/office/word/2012/wordml" xmlns:w16cex="http://schemas.microsoft.com/office/word/2018/wordml/cex" xmlns:w16cid="http://schemas.microsoft.com/office/word/2016/wordml/cid" xmlns:w16="http://schemas.microsoft.com/office/word/2018/wordml" xmlns:w16se="http://schemas.microsoft.com/office/word/2015/wordml/symex" xmlns:wpg="http://schemas.microsoft.com/office/word/2010/wordprocessingGroup" xmlns:wpi="http://schemas.microsoft.com/office/word/2010/wordprocessingInk" xmlns:wne="http://schemas.microsoft.com/office/word/2006/wordml" xmlns:wps="http://schemas.microsoft.com/office/word/2010/wordprocessingShape" mc:Ignorable="w14 w15 w16se w16cid w16 w16cex wp14">
   <w:body>
     <w:p>
       <w:pPr>
@@ -406,6 +406,13 @@
     </w:p>
     <w:sdt>
       <w:sdtPr>
+        <w:rPr>
+          <w:rFonts w:ascii="Arial" w:eastAsia="Times New Roman" w:hAnsi="Arial" w:cs="Times New Roman"/>
+          <w:color w:val="auto"/>
+          <w:sz w:val="24"/>
+          <w:szCs w:val="24"/>
+          <w:lang w:eastAsia="en-US"/>
+        </w:rPr>
         <w:id w:val="-800452307"/>
         <w:docPartObj>
           <w:docPartGallery w:val="Table of Contents"/>
@@ -414,13 +421,8 @@
       </w:sdtPr>
       <w:sdtEndPr>
         <w:rPr>
-          <w:rFonts w:ascii="Arial" w:eastAsia="Times New Roman" w:hAnsi="Arial" w:cs="Times New Roman"/>
           <w:b/>
           <w:bCs/>
-          <w:color w:val="auto"/>
-          <w:sz w:val="24"/>
-          <w:szCs w:val="24"/>
-          <w:lang w:eastAsia="en-US"/>
         </w:rPr>
       </w:sdtEndPr>
       <w:sdtContent>
@@ -1840,10 +1842,7 @@
     <w:p/>
     <w:p/>
     <w:p/>
-    <w:p>
-      <w:bookmarkStart w:id="0" w:name="_GoBack"/>
-      <w:bookmarkEnd w:id="0"/>
-    </w:p>
+    <w:p/>
     <w:p>
       <w:pPr>
         <w:pStyle w:val="Ttulo1"/>
@@ -1852,7 +1851,7 @@
           <w:color w:val="auto"/>
         </w:rPr>
       </w:pPr>
-      <w:bookmarkStart w:id="1" w:name="_Toc58314529"/>
+      <w:bookmarkStart w:id="0" w:name="_Toc58314529"/>
       <w:r>
         <w:rPr>
           <w:b/>
@@ -1861,39 +1860,39 @@
         <w:lastRenderedPageBreak/>
         <w:t>Visão do projeto</w:t>
       </w:r>
+      <w:bookmarkEnd w:id="0"/>
+      <w:r>
+        <w:rPr>
+          <w:b/>
+          <w:color w:val="auto"/>
+        </w:rPr>
+        <w:t xml:space="preserve"> </w:t>
+      </w:r>
+    </w:p>
+    <w:p>
+      <w:pPr>
+        <w:pStyle w:val="Ttulo2"/>
+        <w:rPr>
+          <w:b/>
+          <w:color w:val="auto"/>
+        </w:rPr>
+      </w:pPr>
+      <w:bookmarkStart w:id="1" w:name="_Toc58314530"/>
+      <w:r>
+        <w:rPr>
+          <w:b/>
+          <w:color w:val="auto"/>
+        </w:rPr>
+        <w:t xml:space="preserve">1.0 </w:t>
+      </w:r>
+      <w:r>
+        <w:rPr>
+          <w:b/>
+          <w:color w:val="auto"/>
+        </w:rPr>
+        <w:t>Apresentação do grupo</w:t>
+      </w:r>
       <w:bookmarkEnd w:id="1"/>
-      <w:r>
-        <w:rPr>
-          <w:b/>
-          <w:color w:val="auto"/>
-        </w:rPr>
-        <w:t xml:space="preserve"> </w:t>
-      </w:r>
-    </w:p>
-    <w:p>
-      <w:pPr>
-        <w:pStyle w:val="Ttulo2"/>
-        <w:rPr>
-          <w:b/>
-          <w:color w:val="auto"/>
-        </w:rPr>
-      </w:pPr>
-      <w:bookmarkStart w:id="2" w:name="_Toc58314530"/>
-      <w:r>
-        <w:rPr>
-          <w:b/>
-          <w:color w:val="auto"/>
-        </w:rPr>
-        <w:t xml:space="preserve">1.0 </w:t>
-      </w:r>
-      <w:r>
-        <w:rPr>
-          <w:b/>
-          <w:color w:val="auto"/>
-        </w:rPr>
-        <w:t>Apresentação do grupo</w:t>
-      </w:r>
-      <w:bookmarkEnd w:id="2"/>
       <w:r>
         <w:rPr>
           <w:b/>
@@ -1990,7 +1989,7 @@
           <w:szCs w:val="26"/>
         </w:rPr>
       </w:pPr>
-      <w:bookmarkStart w:id="3" w:name="_Toc58314531"/>
+      <w:bookmarkStart w:id="2" w:name="_Toc58314531"/>
       <w:r>
         <w:rPr>
           <w:rFonts w:ascii="Arial" w:hAnsi="Arial" w:cs="Arial"/>
@@ -2046,7 +2045,7 @@
         </w:rPr>
         <w:t xml:space="preserve"> e justificativa</w:t>
       </w:r>
-      <w:bookmarkEnd w:id="3"/>
+      <w:bookmarkEnd w:id="2"/>
       <w:r>
         <w:rPr>
           <w:b/>
@@ -2198,7 +2197,7 @@
           <w:color w:val="auto"/>
         </w:rPr>
       </w:pPr>
-      <w:bookmarkStart w:id="4" w:name="_Toc58314532"/>
+      <w:bookmarkStart w:id="3" w:name="_Toc58314532"/>
       <w:r>
         <w:rPr>
           <w:b/>
@@ -2213,7 +2212,7 @@
         </w:rPr>
         <w:t>Proto-persona</w:t>
       </w:r>
-      <w:bookmarkEnd w:id="4"/>
+      <w:bookmarkEnd w:id="3"/>
     </w:p>
     <w:p>
       <w:pPr>
@@ -2227,7 +2226,7 @@
         <mc:AlternateContent>
           <mc:Choice Requires="wps">
             <w:drawing>
-              <wp:anchor distT="45720" distB="45720" distL="114300" distR="114300" simplePos="0" relativeHeight="251660288" behindDoc="0" locked="0" layoutInCell="1" allowOverlap="1">
+              <wp:anchor distT="45720" distB="45720" distL="114300" distR="114300" simplePos="0" relativeHeight="251660288" behindDoc="0" locked="0" layoutInCell="1" allowOverlap="1" wp14:anchorId="4289915F" wp14:editId="329AB976">
                 <wp:simplePos x="0" y="0"/>
                 <wp:positionH relativeFrom="column">
                   <wp:posOffset>1796415</wp:posOffset>
@@ -2320,7 +2319,7 @@
           <w:u w:val="single"/>
         </w:rPr>
         <w:drawing>
-          <wp:anchor distT="0" distB="0" distL="114300" distR="114300" simplePos="0" relativeHeight="251658240" behindDoc="0" locked="0" layoutInCell="1" allowOverlap="1">
+          <wp:anchor distT="0" distB="0" distL="114300" distR="114300" simplePos="0" relativeHeight="251658240" behindDoc="0" locked="0" layoutInCell="1" allowOverlap="1" wp14:anchorId="74C9B66F" wp14:editId="7968C6F8">
             <wp:simplePos x="0" y="0"/>
             <wp:positionH relativeFrom="column">
               <wp:posOffset>430530</wp:posOffset>
@@ -2404,7 +2403,7 @@
         </w:rPr>
         <w:t xml:space="preserve">      </w:t>
       </w:r>
-      <w:bookmarkStart w:id="5" w:name="_Toc58314533"/>
+      <w:bookmarkStart w:id="4" w:name="_Toc58314533"/>
       <w:r>
         <w:rPr>
           <w:rFonts w:ascii="Arial" w:hAnsi="Arial" w:cs="Arial"/>
@@ -2420,7 +2419,7 @@
         </w:rPr>
         <w:t xml:space="preserve"> Informações/Comportamento</w:t>
       </w:r>
-      <w:bookmarkEnd w:id="5"/>
+      <w:bookmarkEnd w:id="4"/>
     </w:p>
     <w:p>
       <w:pPr>
@@ -2567,7 +2566,7 @@
           <w:color w:val="auto"/>
         </w:rPr>
       </w:pPr>
-      <w:bookmarkStart w:id="6" w:name="_Toc58314534"/>
+      <w:bookmarkStart w:id="5" w:name="_Toc58314534"/>
       <w:r>
         <w:rPr>
           <w:rFonts w:ascii="Arial" w:hAnsi="Arial" w:cs="Arial"/>
@@ -2590,8 +2589,9 @@
         </w:rPr>
         <w:t>Proto-persona</w:t>
       </w:r>
-      <w:bookmarkEnd w:id="6"/>
-    </w:p>
+      <w:bookmarkEnd w:id="5"/>
+    </w:p>
+    <w:bookmarkStart w:id="6" w:name="_Toc58314535"/>
     <w:p>
       <w:pPr>
         <w:pStyle w:val="Ttulo2"/>
@@ -2601,7 +2601,6 @@
           <w:color w:val="auto"/>
         </w:rPr>
       </w:pPr>
-      <w:bookmarkStart w:id="7" w:name="_Toc58314535"/>
       <w:r>
         <w:rPr>
           <w:rFonts w:ascii="Arial" w:hAnsi="Arial" w:cs="Arial"/>
@@ -2612,7 +2611,7 @@
         <mc:AlternateContent>
           <mc:Choice Requires="wps">
             <w:drawing>
-              <wp:anchor distT="45720" distB="45720" distL="114300" distR="114300" simplePos="0" relativeHeight="251662336" behindDoc="0" locked="0" layoutInCell="1" allowOverlap="1">
+              <wp:anchor distT="45720" distB="45720" distL="114300" distR="114300" simplePos="0" relativeHeight="251662336" behindDoc="0" locked="0" layoutInCell="1" allowOverlap="1" wp14:anchorId="43A601AB" wp14:editId="529AD469">
                 <wp:simplePos x="0" y="0"/>
                 <wp:positionH relativeFrom="column">
                   <wp:posOffset>2005965</wp:posOffset>
@@ -2703,7 +2702,7 @@
           <w:color w:val="auto"/>
         </w:rPr>
         <w:drawing>
-          <wp:anchor distT="0" distB="0" distL="114300" distR="114300" simplePos="0" relativeHeight="251663360" behindDoc="0" locked="0" layoutInCell="1" allowOverlap="1" wp14:anchorId="767505A3">
+          <wp:anchor distT="0" distB="0" distL="114300" distR="114300" simplePos="0" relativeHeight="251663360" behindDoc="0" locked="0" layoutInCell="1" allowOverlap="1" wp14:anchorId="18D3B170" wp14:editId="0C4AE1BE">
             <wp:simplePos x="0" y="0"/>
             <wp:positionH relativeFrom="column">
               <wp:posOffset>777240</wp:posOffset>
@@ -2782,7 +2781,7 @@
         </w:rPr>
         <w:t>na Paula</w:t>
       </w:r>
-      <w:bookmarkEnd w:id="7"/>
+      <w:bookmarkEnd w:id="6"/>
       <w:r>
         <w:rPr>
           <w:rStyle w:val="Ttulo2Char"/>
@@ -3032,7 +3031,7 @@
           <w:color w:val="auto"/>
         </w:rPr>
       </w:pPr>
-      <w:bookmarkStart w:id="8" w:name="_Toc58314536"/>
+      <w:bookmarkStart w:id="7" w:name="_Toc58314536"/>
       <w:r>
         <w:rPr>
           <w:rFonts w:ascii="Arial" w:hAnsi="Arial" w:cs="Arial"/>
@@ -3055,7 +3054,7 @@
         </w:rPr>
         <w:t>Mapa de empatia</w:t>
       </w:r>
-      <w:bookmarkEnd w:id="8"/>
+      <w:bookmarkEnd w:id="7"/>
       <w:r>
         <w:rPr>
           <w:b/>
@@ -3091,7 +3090,7 @@
           <w:noProof/>
         </w:rPr>
         <w:drawing>
-          <wp:inline distT="0" distB="0" distL="0" distR="0" wp14:anchorId="0D9486F2" wp14:editId="0DA98A69">
+          <wp:inline distT="0" distB="0" distL="0" distR="0" wp14:anchorId="2FC2F783" wp14:editId="659E2CFC">
             <wp:extent cx="5400040" cy="3027045"/>
             <wp:effectExtent l="0" t="0" r="0" b="1905"/>
             <wp:docPr id="7" name="Imagem 7"/>
@@ -3141,7 +3140,7 @@
         </w:rPr>
         <w:lastRenderedPageBreak/>
         <w:drawing>
-          <wp:anchor distT="0" distB="0" distL="114300" distR="114300" simplePos="0" relativeHeight="251664384" behindDoc="0" locked="0" layoutInCell="1" allowOverlap="1" wp14:anchorId="6AEE7025">
+          <wp:anchor distT="0" distB="0" distL="114300" distR="114300" simplePos="0" relativeHeight="251664384" behindDoc="0" locked="0" layoutInCell="1" allowOverlap="1" wp14:anchorId="0030BBEF" wp14:editId="68A66104">
             <wp:simplePos x="0" y="0"/>
             <wp:positionH relativeFrom="margin">
               <wp:posOffset>466725</wp:posOffset>
@@ -3226,7 +3225,7 @@
         </w:rPr>
         <w:t xml:space="preserve"> </w:t>
       </w:r>
-      <w:bookmarkStart w:id="9" w:name="_Toc58314537"/>
+      <w:bookmarkStart w:id="8" w:name="_Toc58314537"/>
       <w:r>
         <w:rPr>
           <w:b/>
@@ -3234,32 +3233,32 @@
         </w:rPr>
         <w:t>4.0 Pesquisas</w:t>
       </w:r>
+      <w:bookmarkEnd w:id="8"/>
+      <w:r>
+        <w:rPr>
+          <w:b/>
+          <w:color w:val="auto"/>
+        </w:rPr>
+        <w:t xml:space="preserve"> </w:t>
+      </w:r>
+    </w:p>
+    <w:p>
+      <w:pPr>
+        <w:pStyle w:val="Ttulo2"/>
+        <w:rPr>
+          <w:b/>
+          <w:color w:val="auto"/>
+        </w:rPr>
+      </w:pPr>
+      <w:bookmarkStart w:id="9" w:name="_Toc58314538"/>
+      <w:r>
+        <w:rPr>
+          <w:b/>
+          <w:color w:val="auto"/>
+        </w:rPr>
+        <w:t>4.1 Pesquisa qualitativa</w:t>
+      </w:r>
       <w:bookmarkEnd w:id="9"/>
-      <w:r>
-        <w:rPr>
-          <w:b/>
-          <w:color w:val="auto"/>
-        </w:rPr>
-        <w:t xml:space="preserve"> </w:t>
-      </w:r>
-    </w:p>
-    <w:p>
-      <w:pPr>
-        <w:pStyle w:val="Ttulo2"/>
-        <w:rPr>
-          <w:b/>
-          <w:color w:val="auto"/>
-        </w:rPr>
-      </w:pPr>
-      <w:bookmarkStart w:id="10" w:name="_Toc58314538"/>
-      <w:r>
-        <w:rPr>
-          <w:b/>
-          <w:color w:val="auto"/>
-        </w:rPr>
-        <w:t>4.1 Pesquisa qualitativa</w:t>
-      </w:r>
-      <w:bookmarkEnd w:id="10"/>
     </w:p>
     <w:p>
       <w:pPr>
@@ -3275,7 +3274,7 @@
           <w:noProof/>
         </w:rPr>
         <w:drawing>
-          <wp:inline distT="0" distB="0" distL="0" distR="0" wp14:anchorId="45E892D3" wp14:editId="75B6032C">
+          <wp:inline distT="0" distB="0" distL="0" distR="0" wp14:anchorId="51E4C233" wp14:editId="4FFB0E65">
             <wp:extent cx="5400040" cy="3018790"/>
             <wp:effectExtent l="0" t="0" r="0" b="0"/>
             <wp:docPr id="10" name="Imagem 10"/>
@@ -3326,7 +3325,7 @@
         </w:rPr>
         <w:lastRenderedPageBreak/>
         <w:drawing>
-          <wp:inline distT="0" distB="0" distL="0" distR="0" wp14:anchorId="3C132B02" wp14:editId="0405CA59">
+          <wp:inline distT="0" distB="0" distL="0" distR="0" wp14:anchorId="6D6419CC" wp14:editId="343E9089">
             <wp:extent cx="5048250" cy="2819400"/>
             <wp:effectExtent l="0" t="0" r="0" b="0"/>
             <wp:docPr id="12" name="Imagem 12"/>
@@ -3419,7 +3418,7 @@
           <w:color w:val="auto"/>
         </w:rPr>
       </w:pPr>
-      <w:bookmarkStart w:id="11" w:name="_Toc58314539"/>
+      <w:bookmarkStart w:id="10" w:name="_Toc58314539"/>
       <w:r>
         <w:rPr>
           <w:b/>
@@ -3428,7 +3427,7 @@
         </w:rPr>
         <w:lastRenderedPageBreak/>
         <w:drawing>
-          <wp:anchor distT="0" distB="0" distL="114300" distR="114300" simplePos="0" relativeHeight="251666432" behindDoc="0" locked="0" layoutInCell="1" allowOverlap="1" wp14:anchorId="0F82B966">
+          <wp:anchor distT="0" distB="0" distL="114300" distR="114300" simplePos="0" relativeHeight="251666432" behindDoc="0" locked="0" layoutInCell="1" allowOverlap="1" wp14:anchorId="5F3BA11F" wp14:editId="0DA11BCC">
             <wp:simplePos x="0" y="0"/>
             <wp:positionH relativeFrom="column">
               <wp:posOffset>701040</wp:posOffset>
@@ -3484,7 +3483,7 @@
         </w:rPr>
         <w:t>4.2 Pesquisa quantitativa</w:t>
       </w:r>
-      <w:bookmarkEnd w:id="11"/>
+      <w:bookmarkEnd w:id="10"/>
     </w:p>
     <w:p>
       <w:pPr>
@@ -3500,7 +3499,7 @@
           <w:noProof/>
         </w:rPr>
         <w:drawing>
-          <wp:anchor distT="0" distB="0" distL="114300" distR="114300" simplePos="0" relativeHeight="251667456" behindDoc="0" locked="0" layoutInCell="1" allowOverlap="1" wp14:anchorId="099CB59C">
+          <wp:anchor distT="0" distB="0" distL="114300" distR="114300" simplePos="0" relativeHeight="251667456" behindDoc="0" locked="0" layoutInCell="1" allowOverlap="1" wp14:anchorId="78B42C69" wp14:editId="3318A70A">
             <wp:simplePos x="0" y="0"/>
             <wp:positionH relativeFrom="column">
               <wp:posOffset>805815</wp:posOffset>
@@ -3574,7 +3573,7 @@
         </w:rPr>
         <w:lastRenderedPageBreak/>
         <w:drawing>
-          <wp:anchor distT="0" distB="0" distL="114300" distR="114300" simplePos="0" relativeHeight="251665408" behindDoc="0" locked="0" layoutInCell="1" allowOverlap="1" wp14:anchorId="58A1B09A">
+          <wp:anchor distT="0" distB="0" distL="114300" distR="114300" simplePos="0" relativeHeight="251665408" behindDoc="0" locked="0" layoutInCell="1" allowOverlap="1" wp14:anchorId="53CCFDE1" wp14:editId="7A347302">
             <wp:simplePos x="0" y="0"/>
             <wp:positionH relativeFrom="margin">
               <wp:align>center</wp:align>
@@ -3645,7 +3644,7 @@
           <w:noProof/>
         </w:rPr>
         <w:drawing>
-          <wp:inline distT="0" distB="0" distL="0" distR="0" wp14:anchorId="1E747B02" wp14:editId="14FC9DD5">
+          <wp:inline distT="0" distB="0" distL="0" distR="0" wp14:anchorId="492CFE80" wp14:editId="5E2C4832">
             <wp:extent cx="4134427" cy="2981741"/>
             <wp:effectExtent l="0" t="0" r="0" b="9525"/>
             <wp:docPr id="16" name="Imagem 16"/>
@@ -3770,7 +3769,7 @@
           <w:color w:val="auto"/>
         </w:rPr>
       </w:pPr>
-      <w:bookmarkStart w:id="12" w:name="_Toc58314540"/>
+      <w:bookmarkStart w:id="11" w:name="_Toc58314540"/>
       <w:r>
         <w:rPr>
           <w:b/>
@@ -3779,32 +3778,32 @@
         <w:lastRenderedPageBreak/>
         <w:t>5.0 arquiteturas da solução</w:t>
       </w:r>
+      <w:bookmarkEnd w:id="11"/>
+      <w:r>
+        <w:rPr>
+          <w:b/>
+          <w:color w:val="auto"/>
+        </w:rPr>
+        <w:t xml:space="preserve"> </w:t>
+      </w:r>
+    </w:p>
+    <w:p>
+      <w:pPr>
+        <w:pStyle w:val="Ttulo2"/>
+        <w:rPr>
+          <w:b/>
+          <w:color w:val="auto"/>
+        </w:rPr>
+      </w:pPr>
+      <w:bookmarkStart w:id="12" w:name="_Toc58314541"/>
+      <w:r>
+        <w:rPr>
+          <w:b/>
+          <w:color w:val="auto"/>
+        </w:rPr>
+        <w:t>5.1 visão geral</w:t>
+      </w:r>
       <w:bookmarkEnd w:id="12"/>
-      <w:r>
-        <w:rPr>
-          <w:b/>
-          <w:color w:val="auto"/>
-        </w:rPr>
-        <w:t xml:space="preserve"> </w:t>
-      </w:r>
-    </w:p>
-    <w:p>
-      <w:pPr>
-        <w:pStyle w:val="Ttulo2"/>
-        <w:rPr>
-          <w:b/>
-          <w:color w:val="auto"/>
-        </w:rPr>
-      </w:pPr>
-      <w:bookmarkStart w:id="13" w:name="_Toc58314541"/>
-      <w:r>
-        <w:rPr>
-          <w:b/>
-          <w:color w:val="auto"/>
-        </w:rPr>
-        <w:t>5.1 visão geral</w:t>
-      </w:r>
-      <w:bookmarkEnd w:id="13"/>
     </w:p>
     <w:p>
       <w:pPr>
@@ -3820,7 +3819,7 @@
           <w:noProof/>
         </w:rPr>
         <w:drawing>
-          <wp:inline distT="0" distB="0" distL="0" distR="0" wp14:anchorId="7A25B772" wp14:editId="368B7C44">
+          <wp:inline distT="0" distB="0" distL="0" distR="0" wp14:anchorId="63DA7BE1" wp14:editId="4FCF5F26">
             <wp:extent cx="4048690" cy="2648320"/>
             <wp:effectExtent l="0" t="0" r="0" b="0"/>
             <wp:docPr id="2" name="Imagem 2"/>
@@ -3864,7 +3863,7 @@
           <w:color w:val="auto"/>
         </w:rPr>
       </w:pPr>
-      <w:bookmarkStart w:id="14" w:name="_Toc58314542"/>
+      <w:bookmarkStart w:id="13" w:name="_Toc58314542"/>
       <w:r>
         <w:rPr>
           <w:b/>
@@ -3872,7 +3871,7 @@
         </w:rPr>
         <w:t>5.2 componentes</w:t>
       </w:r>
-      <w:bookmarkEnd w:id="14"/>
+      <w:bookmarkEnd w:id="13"/>
       <w:r>
         <w:rPr>
           <w:b/>
@@ -3892,9 +3891,10 @@
       <w:r>
         <w:rPr>
           <w:b/>
+          <w:noProof/>
         </w:rPr>
         <w:drawing>
-          <wp:inline distT="0" distB="0" distL="0" distR="0" wp14:anchorId="7CE98745" wp14:editId="359D44EE">
+          <wp:inline distT="0" distB="0" distL="0" distR="0" wp14:anchorId="61820AAC" wp14:editId="54E04877">
             <wp:extent cx="5400040" cy="3785235"/>
             <wp:effectExtent l="0" t="0" r="0" b="5715"/>
             <wp:docPr id="20" name="Imagem 20"/>
@@ -3968,10 +3968,11 @@
       <w:r>
         <w:rPr>
           <w:b/>
+          <w:noProof/>
         </w:rPr>
         <w:lastRenderedPageBreak/>
         <w:drawing>
-          <wp:inline distT="0" distB="0" distL="0" distR="0" wp14:anchorId="69793BC6" wp14:editId="46652104">
+          <wp:inline distT="0" distB="0" distL="0" distR="0" wp14:anchorId="3B48F138" wp14:editId="785AD213">
             <wp:extent cx="5400040" cy="3790315"/>
             <wp:effectExtent l="0" t="0" r="0" b="635"/>
             <wp:docPr id="21" name="Imagem 21"/>
@@ -4186,7 +4187,7 @@
           <w:color w:val="auto"/>
         </w:rPr>
       </w:pPr>
-      <w:bookmarkStart w:id="15" w:name="_Toc58314543"/>
+      <w:bookmarkStart w:id="14" w:name="_Toc58314543"/>
       <w:r>
         <w:rPr>
           <w:b/>
@@ -4194,7 +4195,7 @@
         </w:rPr>
         <w:t>5.3 bancos de dados</w:t>
       </w:r>
-      <w:bookmarkEnd w:id="15"/>
+      <w:bookmarkEnd w:id="14"/>
     </w:p>
     <w:p>
       <w:pPr>
@@ -4210,18 +4211,10 @@
           <w:noProof/>
         </w:rPr>
         <w:drawing>
-          <wp:anchor distT="0" distB="0" distL="114300" distR="114300" simplePos="0" relativeHeight="251668480" behindDoc="0" locked="0" layoutInCell="1" allowOverlap="1">
-            <wp:simplePos x="0" y="0"/>
-            <wp:positionH relativeFrom="margin">
-              <wp:align>right</wp:align>
-            </wp:positionH>
-            <wp:positionV relativeFrom="paragraph">
-              <wp:posOffset>19050</wp:posOffset>
-            </wp:positionV>
-            <wp:extent cx="5400040" cy="5179695"/>
-            <wp:effectExtent l="0" t="0" r="0" b="1905"/>
-            <wp:wrapTopAndBottom/>
-            <wp:docPr id="9" name="Imagem 9"/>
+          <wp:inline distT="0" distB="0" distL="0" distR="0" wp14:anchorId="2626DFEB" wp14:editId="643DBB3A">
+            <wp:extent cx="5400040" cy="5466080"/>
+            <wp:effectExtent l="0" t="0" r="0" b="1270"/>
+            <wp:docPr id="25" name="Imagem 25" descr="Diagrama&#10;&#10;Descrição gerada automaticamente"/>
             <wp:cNvGraphicFramePr>
               <a:graphicFrameLocks xmlns:a="http://schemas.openxmlformats.org/drawingml/2006/main" noChangeAspect="1"/>
             </wp:cNvGraphicFramePr>
@@ -4229,7 +4222,7 @@
               <a:graphicData uri="http://schemas.openxmlformats.org/drawingml/2006/picture">
                 <pic:pic xmlns:pic="http://schemas.openxmlformats.org/drawingml/2006/picture">
                   <pic:nvPicPr>
-                    <pic:cNvPr id="9" name="modelagem logica v3.1.png"/>
+                    <pic:cNvPr id="25" name="Imagem 25" descr="Diagrama&#10;&#10;Descrição gerada automaticamente"/>
                     <pic:cNvPicPr/>
                   </pic:nvPicPr>
                   <pic:blipFill>
@@ -4247,7 +4240,7 @@
                   <pic:spPr>
                     <a:xfrm>
                       <a:off x="0" y="0"/>
-                      <a:ext cx="5400040" cy="5179695"/>
+                      <a:ext cx="5400040" cy="5466080"/>
                     </a:xfrm>
                     <a:prstGeom prst="rect">
                       <a:avLst/>
@@ -4256,7 +4249,7 @@
                 </pic:pic>
               </a:graphicData>
             </a:graphic>
-          </wp:anchor>
+          </wp:inline>
         </w:drawing>
       </w:r>
       <w:r>
@@ -4382,7 +4375,7 @@
           <w:color w:val="auto"/>
         </w:rPr>
       </w:pPr>
-      <w:bookmarkStart w:id="16" w:name="_Toc58314544"/>
+      <w:bookmarkStart w:id="15" w:name="_Toc58314544"/>
       <w:r>
         <w:rPr>
           <w:b/>
@@ -4390,7 +4383,7 @@
         </w:rPr>
         <w:t>6.0 padrões de projeto</w:t>
       </w:r>
-      <w:bookmarkEnd w:id="16"/>
+      <w:bookmarkEnd w:id="15"/>
       <w:r>
         <w:rPr>
           <w:b/>
@@ -4422,7 +4415,7 @@
           <w:noProof/>
         </w:rPr>
         <w:drawing>
-          <wp:anchor distT="0" distB="0" distL="114300" distR="114300" simplePos="0" relativeHeight="251669504" behindDoc="0" locked="0" layoutInCell="1" allowOverlap="1" wp14:anchorId="55CBDEFD">
+          <wp:anchor distT="0" distB="0" distL="114300" distR="114300" simplePos="0" relativeHeight="251669504" behindDoc="0" locked="0" layoutInCell="1" allowOverlap="1" wp14:anchorId="79DF7DE9" wp14:editId="0DEE52CD">
             <wp:simplePos x="0" y="0"/>
             <wp:positionH relativeFrom="margin">
               <wp:align>right</wp:align>
@@ -4480,7 +4473,7 @@
           <w:color w:val="auto"/>
         </w:rPr>
       </w:pPr>
-      <w:bookmarkStart w:id="17" w:name="_Toc58314545"/>
+      <w:bookmarkStart w:id="16" w:name="_Toc58314545"/>
       <w:r>
         <w:rPr>
           <w:b/>
@@ -4488,7 +4481,7 @@
         </w:rPr>
         <w:t>6.1 Diagrama de classes</w:t>
       </w:r>
-      <w:bookmarkEnd w:id="17"/>
+      <w:bookmarkEnd w:id="16"/>
       <w:r>
         <w:rPr>
           <w:b/>
@@ -4511,7 +4504,7 @@
           <w:noProof/>
         </w:rPr>
         <w:drawing>
-          <wp:inline distT="0" distB="0" distL="0" distR="0" wp14:anchorId="216E7CF6" wp14:editId="2CBFFD4E">
+          <wp:inline distT="0" distB="0" distL="0" distR="0" wp14:anchorId="0AEB4AEF" wp14:editId="7FA658BC">
             <wp:extent cx="2629267" cy="2762636"/>
             <wp:effectExtent l="0" t="0" r="0" b="0"/>
             <wp:docPr id="17" name="Imagem 17"/>
@@ -4562,7 +4555,7 @@
         </w:rPr>
         <w:lastRenderedPageBreak/>
         <w:drawing>
-          <wp:inline distT="0" distB="0" distL="0" distR="0" wp14:anchorId="245F6ED1" wp14:editId="42D3942A">
+          <wp:inline distT="0" distB="0" distL="0" distR="0" wp14:anchorId="2BA7210E" wp14:editId="45ABDA32">
             <wp:extent cx="3048425" cy="4334480"/>
             <wp:effectExtent l="0" t="0" r="0" b="9525"/>
             <wp:docPr id="18" name="Imagem 18"/>
@@ -4612,7 +4605,7 @@
           <w:noProof/>
         </w:rPr>
         <w:drawing>
-          <wp:inline distT="0" distB="0" distL="0" distR="0" wp14:anchorId="1D4F1786" wp14:editId="66578954">
+          <wp:inline distT="0" distB="0" distL="0" distR="0" wp14:anchorId="6CDE8E46" wp14:editId="3104F2AA">
             <wp:extent cx="4210638" cy="4058216"/>
             <wp:effectExtent l="0" t="0" r="0" b="0"/>
             <wp:docPr id="19" name="Imagem 19"/>
@@ -4656,7 +4649,7 @@
           <w:color w:val="auto"/>
         </w:rPr>
       </w:pPr>
-      <w:bookmarkStart w:id="18" w:name="_Toc58314546"/>
+      <w:bookmarkStart w:id="17" w:name="_Toc58314546"/>
       <w:r>
         <w:rPr>
           <w:b/>
@@ -4665,31 +4658,32 @@
         <w:lastRenderedPageBreak/>
         <w:t>7.0 Jornada do usuário</w:t>
       </w:r>
-      <w:bookmarkEnd w:id="18"/>
-    </w:p>
-    <w:p>
-      <w:pPr>
-        <w:pStyle w:val="PargrafodaLista"/>
-        <w:ind w:left="1125"/>
-        <w:rPr>
-          <w:b/>
-        </w:rPr>
-      </w:pPr>
-    </w:p>
-    <w:p>
-      <w:pPr>
-        <w:pStyle w:val="PargrafodaLista"/>
-        <w:ind w:left="1125"/>
-        <w:rPr>
-          <w:b/>
-        </w:rPr>
-      </w:pPr>
-      <w:r>
-        <w:rPr>
-          <w:b/>
+      <w:bookmarkEnd w:id="17"/>
+    </w:p>
+    <w:p>
+      <w:pPr>
+        <w:pStyle w:val="PargrafodaLista"/>
+        <w:ind w:left="1125"/>
+        <w:rPr>
+          <w:b/>
+        </w:rPr>
+      </w:pPr>
+    </w:p>
+    <w:p>
+      <w:pPr>
+        <w:pStyle w:val="PargrafodaLista"/>
+        <w:ind w:left="1125"/>
+        <w:rPr>
+          <w:b/>
+        </w:rPr>
+      </w:pPr>
+      <w:r>
+        <w:rPr>
+          <w:b/>
+          <w:noProof/>
         </w:rPr>
         <w:drawing>
-          <wp:anchor distT="0" distB="0" distL="114300" distR="114300" simplePos="0" relativeHeight="251671552" behindDoc="0" locked="0" layoutInCell="1" allowOverlap="1" wp14:anchorId="63139A4B">
+          <wp:anchor distT="0" distB="0" distL="114300" distR="114300" simplePos="0" relativeHeight="251671552" behindDoc="0" locked="0" layoutInCell="1" allowOverlap="1" wp14:anchorId="25DE3881" wp14:editId="592A710C">
             <wp:simplePos x="0" y="0"/>
             <wp:positionH relativeFrom="margin">
               <wp:align>right</wp:align>
@@ -4741,8 +4735,11 @@
     </w:p>
     <w:p>
       <w:r>
+        <w:rPr>
+          <w:noProof/>
+        </w:rPr>
         <w:drawing>
-          <wp:anchor distT="0" distB="0" distL="114300" distR="114300" simplePos="0" relativeHeight="251670528" behindDoc="0" locked="0" layoutInCell="1" allowOverlap="1" wp14:anchorId="47F6AC7E">
+          <wp:anchor distT="0" distB="0" distL="114300" distR="114300" simplePos="0" relativeHeight="251670528" behindDoc="0" locked="0" layoutInCell="1" allowOverlap="1" wp14:anchorId="4C3FBE70" wp14:editId="4479A9CD">
             <wp:simplePos x="0" y="0"/>
             <wp:positionH relativeFrom="margin">
               <wp:align>right</wp:align>
@@ -4844,7 +4841,7 @@
           <w:color w:val="auto"/>
         </w:rPr>
       </w:pPr>
-      <w:bookmarkStart w:id="19" w:name="_Toc58314547"/>
+      <w:bookmarkStart w:id="18" w:name="_Toc58314547"/>
       <w:r>
         <w:rPr>
           <w:b/>
@@ -4852,7 +4849,7 @@
         </w:rPr>
         <w:t>8.0 Considerações finais</w:t>
       </w:r>
-      <w:bookmarkEnd w:id="19"/>
+      <w:bookmarkEnd w:id="18"/>
       <w:r>
         <w:rPr>
           <w:b/>
@@ -4873,7 +4870,7 @@
 </file>
 
 <file path=word/endnotes.xml><?xml version="1.0" encoding="utf-8"?>
-<w:endnotes xmlns:wpc="http://schemas.microsoft.com/office/word/2010/wordprocessingCanvas" xmlns:cx="http://schemas.microsoft.com/office/drawing/2014/chartex" xmlns:cx1="http://schemas.microsoft.com/office/drawing/2015/9/8/chartex" xmlns:cx2="http://schemas.microsoft.com/office/drawing/2015/10/21/chartex" xmlns:cx3="http://schemas.microsoft.com/office/drawing/2016/5/9/chartex" xmlns:cx4="http://schemas.microsoft.com/office/drawing/2016/5/10/chartex" xmlns:cx5="http://schemas.microsoft.com/office/drawing/2016/5/11/chartex" xmlns:cx6="http://schemas.microsoft.com/office/drawing/2016/5/12/chartex" xmlns:cx7="http://schemas.microsoft.com/office/drawing/2016/5/13/chartex" xmlns:cx8="http://schemas.microsoft.com/office/drawing/2016/5/14/chartex" xmlns:mc="http://schemas.openxmlformats.org/markup-compatibility/2006" xmlns:aink="http://schemas.microsoft.com/office/drawing/2016/ink" xmlns:am3d="http://schemas.microsoft.com/office/drawing/2017/model3d" xmlns:o="urn:schemas-microsoft-com:office:office" xmlns:r="http://schemas.openxmlformats.org/officeDocument/2006/relationships" xmlns:m="http://schemas.openxmlformats.org/officeDocument/2006/math" xmlns:v="urn:schemas-microsoft-com:vml" xmlns:wp14="http://schemas.microsoft.com/office/word/2010/wordprocessingDrawing" xmlns:wp="http://schemas.openxmlformats.org/drawingml/2006/wordprocessingDrawing" xmlns:w10="urn:schemas-microsoft-com:office:word" xmlns:w="http://schemas.openxmlformats.org/wordprocessingml/2006/main" xmlns:w14="http://schemas.microsoft.com/office/word/2010/wordml" xmlns:w15="http://schemas.microsoft.com/office/word/2012/wordml" xmlns:w16cid="http://schemas.microsoft.com/office/word/2016/wordml/cid" xmlns:w16se="http://schemas.microsoft.com/office/word/2015/wordml/symex" xmlns:wpg="http://schemas.microsoft.com/office/word/2010/wordprocessingGroup" xmlns:wpi="http://schemas.microsoft.com/office/word/2010/wordprocessingInk" xmlns:wne="http://schemas.microsoft.com/office/word/2006/wordml" xmlns:wps="http://schemas.microsoft.com/office/word/2010/wordprocessingShape" mc:Ignorable="w14 w15 w16se w16cid wp14">
+<w:endnotes xmlns:wpc="http://schemas.microsoft.com/office/word/2010/wordprocessingCanvas" xmlns:cx="http://schemas.microsoft.com/office/drawing/2014/chartex" xmlns:cx1="http://schemas.microsoft.com/office/drawing/2015/9/8/chartex" xmlns:cx2="http://schemas.microsoft.com/office/drawing/2015/10/21/chartex" xmlns:cx3="http://schemas.microsoft.com/office/drawing/2016/5/9/chartex" xmlns:cx4="http://schemas.microsoft.com/office/drawing/2016/5/10/chartex" xmlns:cx5="http://schemas.microsoft.com/office/drawing/2016/5/11/chartex" xmlns:cx6="http://schemas.microsoft.com/office/drawing/2016/5/12/chartex" xmlns:cx7="http://schemas.microsoft.com/office/drawing/2016/5/13/chartex" xmlns:cx8="http://schemas.microsoft.com/office/drawing/2016/5/14/chartex" xmlns:mc="http://schemas.openxmlformats.org/markup-compatibility/2006" xmlns:aink="http://schemas.microsoft.com/office/drawing/2016/ink" xmlns:am3d="http://schemas.microsoft.com/office/drawing/2017/model3d" xmlns:o="urn:schemas-microsoft-com:office:office" xmlns:r="http://schemas.openxmlformats.org/officeDocument/2006/relationships" xmlns:m="http://schemas.openxmlformats.org/officeDocument/2006/math" xmlns:v="urn:schemas-microsoft-com:vml" xmlns:wp14="http://schemas.microsoft.com/office/word/2010/wordprocessingDrawing" xmlns:wp="http://schemas.openxmlformats.org/drawingml/2006/wordprocessingDrawing" xmlns:w10="urn:schemas-microsoft-com:office:word" xmlns:w="http://schemas.openxmlformats.org/wordprocessingml/2006/main" xmlns:w14="http://schemas.microsoft.com/office/word/2010/wordml" xmlns:w15="http://schemas.microsoft.com/office/word/2012/wordml" xmlns:w16cex="http://schemas.microsoft.com/office/word/2018/wordml/cex" xmlns:w16cid="http://schemas.microsoft.com/office/word/2016/wordml/cid" xmlns:w16="http://schemas.microsoft.com/office/word/2018/wordml" xmlns:w16se="http://schemas.microsoft.com/office/word/2015/wordml/symex" xmlns:wpg="http://schemas.microsoft.com/office/word/2010/wordprocessingGroup" xmlns:wpi="http://schemas.microsoft.com/office/word/2010/wordprocessingInk" xmlns:wne="http://schemas.microsoft.com/office/word/2006/wordml" xmlns:wps="http://schemas.microsoft.com/office/word/2010/wordprocessingShape" mc:Ignorable="w14 w15 w16se w16cid w16 w16cex wp14">
   <w:endnote w:type="separator" w:id="-1">
     <w:p>
       <w:pPr>
@@ -4898,7 +4895,7 @@
 </file>
 
 <file path=word/footnotes.xml><?xml version="1.0" encoding="utf-8"?>
-<w:footnotes xmlns:wpc="http://schemas.microsoft.com/office/word/2010/wordprocessingCanvas" xmlns:cx="http://schemas.microsoft.com/office/drawing/2014/chartex" xmlns:cx1="http://schemas.microsoft.com/office/drawing/2015/9/8/chartex" xmlns:cx2="http://schemas.microsoft.com/office/drawing/2015/10/21/chartex" xmlns:cx3="http://schemas.microsoft.com/office/drawing/2016/5/9/chartex" xmlns:cx4="http://schemas.microsoft.com/office/drawing/2016/5/10/chartex" xmlns:cx5="http://schemas.microsoft.com/office/drawing/2016/5/11/chartex" xmlns:cx6="http://schemas.microsoft.com/office/drawing/2016/5/12/chartex" xmlns:cx7="http://schemas.microsoft.com/office/drawing/2016/5/13/chartex" xmlns:cx8="http://schemas.microsoft.com/office/drawing/2016/5/14/chartex" xmlns:mc="http://schemas.openxmlformats.org/markup-compatibility/2006" xmlns:aink="http://schemas.microsoft.com/office/drawing/2016/ink" xmlns:am3d="http://schemas.microsoft.com/office/drawing/2017/model3d" xmlns:o="urn:schemas-microsoft-com:office:office" xmlns:r="http://schemas.openxmlformats.org/officeDocument/2006/relationships" xmlns:m="http://schemas.openxmlformats.org/officeDocument/2006/math" xmlns:v="urn:schemas-microsoft-com:vml" xmlns:wp14="http://schemas.microsoft.com/office/word/2010/wordprocessingDrawing" xmlns:wp="http://schemas.openxmlformats.org/drawingml/2006/wordprocessingDrawing" xmlns:w10="urn:schemas-microsoft-com:office:word" xmlns:w="http://schemas.openxmlformats.org/wordprocessingml/2006/main" xmlns:w14="http://schemas.microsoft.com/office/word/2010/wordml" xmlns:w15="http://schemas.microsoft.com/office/word/2012/wordml" xmlns:w16cid="http://schemas.microsoft.com/office/word/2016/wordml/cid" xmlns:w16se="http://schemas.microsoft.com/office/word/2015/wordml/symex" xmlns:wpg="http://schemas.microsoft.com/office/word/2010/wordprocessingGroup" xmlns:wpi="http://schemas.microsoft.com/office/word/2010/wordprocessingInk" xmlns:wne="http://schemas.microsoft.com/office/word/2006/wordml" xmlns:wps="http://schemas.microsoft.com/office/word/2010/wordprocessingShape" mc:Ignorable="w14 w15 w16se w16cid wp14">
+<w:footnotes xmlns:wpc="http://schemas.microsoft.com/office/word/2010/wordprocessingCanvas" xmlns:cx="http://schemas.microsoft.com/office/drawing/2014/chartex" xmlns:cx1="http://schemas.microsoft.com/office/drawing/2015/9/8/chartex" xmlns:cx2="http://schemas.microsoft.com/office/drawing/2015/10/21/chartex" xmlns:cx3="http://schemas.microsoft.com/office/drawing/2016/5/9/chartex" xmlns:cx4="http://schemas.microsoft.com/office/drawing/2016/5/10/chartex" xmlns:cx5="http://schemas.microsoft.com/office/drawing/2016/5/11/chartex" xmlns:cx6="http://schemas.microsoft.com/office/drawing/2016/5/12/chartex" xmlns:cx7="http://schemas.microsoft.com/office/drawing/2016/5/13/chartex" xmlns:cx8="http://schemas.microsoft.com/office/drawing/2016/5/14/chartex" xmlns:mc="http://schemas.openxmlformats.org/markup-compatibility/2006" xmlns:aink="http://schemas.microsoft.com/office/drawing/2016/ink" xmlns:am3d="http://schemas.microsoft.com/office/drawing/2017/model3d" xmlns:o="urn:schemas-microsoft-com:office:office" xmlns:r="http://schemas.openxmlformats.org/officeDocument/2006/relationships" xmlns:m="http://schemas.openxmlformats.org/officeDocument/2006/math" xmlns:v="urn:schemas-microsoft-com:vml" xmlns:wp14="http://schemas.microsoft.com/office/word/2010/wordprocessingDrawing" xmlns:wp="http://schemas.openxmlformats.org/drawingml/2006/wordprocessingDrawing" xmlns:w10="urn:schemas-microsoft-com:office:word" xmlns:w="http://schemas.openxmlformats.org/wordprocessingml/2006/main" xmlns:w14="http://schemas.microsoft.com/office/word/2010/wordml" xmlns:w15="http://schemas.microsoft.com/office/word/2012/wordml" xmlns:w16cex="http://schemas.microsoft.com/office/word/2018/wordml/cex" xmlns:w16cid="http://schemas.microsoft.com/office/word/2016/wordml/cid" xmlns:w16="http://schemas.microsoft.com/office/word/2018/wordml" xmlns:w16se="http://schemas.microsoft.com/office/word/2015/wordml/symex" xmlns:wpg="http://schemas.microsoft.com/office/word/2010/wordprocessingGroup" xmlns:wpi="http://schemas.microsoft.com/office/word/2010/wordprocessingInk" xmlns:wne="http://schemas.microsoft.com/office/word/2006/wordml" xmlns:wps="http://schemas.microsoft.com/office/word/2010/wordprocessingShape" mc:Ignorable="w14 w15 w16se w16cid w16 w16cex wp14">
   <w:footnote w:type="separator" w:id="-1">
     <w:p>
       <w:pPr>
@@ -4923,7 +4920,7 @@
 </file>
 
 <file path=word/header1.xml><?xml version="1.0" encoding="utf-8"?>
-<w:hdr xmlns:wpc="http://schemas.microsoft.com/office/word/2010/wordprocessingCanvas" xmlns:cx="http://schemas.microsoft.com/office/drawing/2014/chartex" xmlns:cx1="http://schemas.microsoft.com/office/drawing/2015/9/8/chartex" xmlns:cx2="http://schemas.microsoft.com/office/drawing/2015/10/21/chartex" xmlns:cx3="http://schemas.microsoft.com/office/drawing/2016/5/9/chartex" xmlns:cx4="http://schemas.microsoft.com/office/drawing/2016/5/10/chartex" xmlns:cx5="http://schemas.microsoft.com/office/drawing/2016/5/11/chartex" xmlns:cx6="http://schemas.microsoft.com/office/drawing/2016/5/12/chartex" xmlns:cx7="http://schemas.microsoft.com/office/drawing/2016/5/13/chartex" xmlns:cx8="http://schemas.microsoft.com/office/drawing/2016/5/14/chartex" xmlns:mc="http://schemas.openxmlformats.org/markup-compatibility/2006" xmlns:aink="http://schemas.microsoft.com/office/drawing/2016/ink" xmlns:am3d="http://schemas.microsoft.com/office/drawing/2017/model3d" xmlns:o="urn:schemas-microsoft-com:office:office" xmlns:r="http://schemas.openxmlformats.org/officeDocument/2006/relationships" xmlns:m="http://schemas.openxmlformats.org/officeDocument/2006/math" xmlns:v="urn:schemas-microsoft-com:vml" xmlns:wp14="http://schemas.microsoft.com/office/word/2010/wordprocessingDrawing" xmlns:wp="http://schemas.openxmlformats.org/drawingml/2006/wordprocessingDrawing" xmlns:w10="urn:schemas-microsoft-com:office:word" xmlns:w="http://schemas.openxmlformats.org/wordprocessingml/2006/main" xmlns:w14="http://schemas.microsoft.com/office/word/2010/wordml" xmlns:w15="http://schemas.microsoft.com/office/word/2012/wordml" xmlns:w16cid="http://schemas.microsoft.com/office/word/2016/wordml/cid" xmlns:w16se="http://schemas.microsoft.com/office/word/2015/wordml/symex" xmlns:wpg="http://schemas.microsoft.com/office/word/2010/wordprocessingGroup" xmlns:wpi="http://schemas.microsoft.com/office/word/2010/wordprocessingInk" xmlns:wne="http://schemas.microsoft.com/office/word/2006/wordml" xmlns:wps="http://schemas.microsoft.com/office/word/2010/wordprocessingShape" mc:Ignorable="w14 w15 w16se w16cid wp14">
+<w:hdr xmlns:wpc="http://schemas.microsoft.com/office/word/2010/wordprocessingCanvas" xmlns:cx="http://schemas.microsoft.com/office/drawing/2014/chartex" xmlns:cx1="http://schemas.microsoft.com/office/drawing/2015/9/8/chartex" xmlns:cx2="http://schemas.microsoft.com/office/drawing/2015/10/21/chartex" xmlns:cx3="http://schemas.microsoft.com/office/drawing/2016/5/9/chartex" xmlns:cx4="http://schemas.microsoft.com/office/drawing/2016/5/10/chartex" xmlns:cx5="http://schemas.microsoft.com/office/drawing/2016/5/11/chartex" xmlns:cx6="http://schemas.microsoft.com/office/drawing/2016/5/12/chartex" xmlns:cx7="http://schemas.microsoft.com/office/drawing/2016/5/13/chartex" xmlns:cx8="http://schemas.microsoft.com/office/drawing/2016/5/14/chartex" xmlns:mc="http://schemas.openxmlformats.org/markup-compatibility/2006" xmlns:aink="http://schemas.microsoft.com/office/drawing/2016/ink" xmlns:am3d="http://schemas.microsoft.com/office/drawing/2017/model3d" xmlns:o="urn:schemas-microsoft-com:office:office" xmlns:r="http://schemas.openxmlformats.org/officeDocument/2006/relationships" xmlns:m="http://schemas.openxmlformats.org/officeDocument/2006/math" xmlns:v="urn:schemas-microsoft-com:vml" xmlns:wp14="http://schemas.microsoft.com/office/word/2010/wordprocessingDrawing" xmlns:wp="http://schemas.openxmlformats.org/drawingml/2006/wordprocessingDrawing" xmlns:w10="urn:schemas-microsoft-com:office:word" xmlns:w="http://schemas.openxmlformats.org/wordprocessingml/2006/main" xmlns:w14="http://schemas.microsoft.com/office/word/2010/wordml" xmlns:w15="http://schemas.microsoft.com/office/word/2012/wordml" xmlns:w16cex="http://schemas.microsoft.com/office/word/2018/wordml/cex" xmlns:w16cid="http://schemas.microsoft.com/office/word/2016/wordml/cid" xmlns:w16="http://schemas.microsoft.com/office/word/2018/wordml" xmlns:w16se="http://schemas.microsoft.com/office/word/2015/wordml/symex" xmlns:wpg="http://schemas.microsoft.com/office/word/2010/wordprocessingGroup" xmlns:wpi="http://schemas.microsoft.com/office/word/2010/wordprocessingInk" xmlns:wne="http://schemas.microsoft.com/office/word/2006/wordml" xmlns:wps="http://schemas.microsoft.com/office/word/2010/wordprocessingShape" mc:Ignorable="w14 w15 w16se w16cid w16 w16cex wp14">
   <w:p>
     <w:pPr>
       <w:pStyle w:val="Cabealho"/>
@@ -4933,7 +4930,7 @@
         <w:noProof/>
       </w:rPr>
       <w:drawing>
-        <wp:anchor distT="0" distB="0" distL="114300" distR="114300" simplePos="0" relativeHeight="251659264" behindDoc="0" locked="0" layoutInCell="1" allowOverlap="1">
+        <wp:anchor distT="0" distB="0" distL="114300" distR="114300" simplePos="0" relativeHeight="251659264" behindDoc="0" locked="0" layoutInCell="1" allowOverlap="1" wp14:anchorId="70E63BBA" wp14:editId="4B8E3632">
           <wp:simplePos x="0" y="0"/>
           <wp:positionH relativeFrom="column">
             <wp:posOffset>4339590</wp:posOffset>
@@ -4987,7 +4984,7 @@
         <w:noProof/>
       </w:rPr>
       <w:drawing>
-        <wp:anchor distT="0" distB="0" distL="114300" distR="114300" simplePos="0" relativeHeight="251658240" behindDoc="0" locked="0" layoutInCell="1" allowOverlap="1">
+        <wp:anchor distT="0" distB="0" distL="114300" distR="114300" simplePos="0" relativeHeight="251658240" behindDoc="0" locked="0" layoutInCell="1" allowOverlap="1" wp14:anchorId="29C1FE19" wp14:editId="123DC812">
           <wp:simplePos x="0" y="0"/>
           <wp:positionH relativeFrom="column">
             <wp:posOffset>-546735</wp:posOffset>
@@ -5041,7 +5038,7 @@
 </file>
 
 <file path=word/numbering.xml><?xml version="1.0" encoding="utf-8"?>
-<w:numbering xmlns:wpc="http://schemas.microsoft.com/office/word/2010/wordprocessingCanvas" xmlns:cx="http://schemas.microsoft.com/office/drawing/2014/chartex" xmlns:cx1="http://schemas.microsoft.com/office/drawing/2015/9/8/chartex" xmlns:cx2="http://schemas.microsoft.com/office/drawing/2015/10/21/chartex" xmlns:cx3="http://schemas.microsoft.com/office/drawing/2016/5/9/chartex" xmlns:cx4="http://schemas.microsoft.com/office/drawing/2016/5/10/chartex" xmlns:cx5="http://schemas.microsoft.com/office/drawing/2016/5/11/chartex" xmlns:cx6="http://schemas.microsoft.com/office/drawing/2016/5/12/chartex" xmlns:cx7="http://schemas.microsoft.com/office/drawing/2016/5/13/chartex" xmlns:cx8="http://schemas.microsoft.com/office/drawing/2016/5/14/chartex" xmlns:mc="http://schemas.openxmlformats.org/markup-compatibility/2006" xmlns:aink="http://schemas.microsoft.com/office/drawing/2016/ink" xmlns:am3d="http://schemas.microsoft.com/office/drawing/2017/model3d" xmlns:o="urn:schemas-microsoft-com:office:office" xmlns:r="http://schemas.openxmlformats.org/officeDocument/2006/relationships" xmlns:m="http://schemas.openxmlformats.org/officeDocument/2006/math" xmlns:v="urn:schemas-microsoft-com:vml" xmlns:wp14="http://schemas.microsoft.com/office/word/2010/wordprocessingDrawing" xmlns:wp="http://schemas.openxmlformats.org/drawingml/2006/wordprocessingDrawing" xmlns:w10="urn:schemas-microsoft-com:office:word" xmlns:w="http://schemas.openxmlformats.org/wordprocessingml/2006/main" xmlns:w14="http://schemas.microsoft.com/office/word/2010/wordml" xmlns:w15="http://schemas.microsoft.com/office/word/2012/wordml" xmlns:w16cid="http://schemas.microsoft.com/office/word/2016/wordml/cid" xmlns:w16se="http://schemas.microsoft.com/office/word/2015/wordml/symex" xmlns:wpg="http://schemas.microsoft.com/office/word/2010/wordprocessingGroup" xmlns:wpi="http://schemas.microsoft.com/office/word/2010/wordprocessingInk" xmlns:wne="http://schemas.microsoft.com/office/word/2006/wordml" xmlns:wps="http://schemas.microsoft.com/office/word/2010/wordprocessingShape" mc:Ignorable="w14 w15 w16se w16cid wp14">
+<w:numbering xmlns:wpc="http://schemas.microsoft.com/office/word/2010/wordprocessingCanvas" xmlns:cx="http://schemas.microsoft.com/office/drawing/2014/chartex" xmlns:cx1="http://schemas.microsoft.com/office/drawing/2015/9/8/chartex" xmlns:cx2="http://schemas.microsoft.com/office/drawing/2015/10/21/chartex" xmlns:cx3="http://schemas.microsoft.com/office/drawing/2016/5/9/chartex" xmlns:cx4="http://schemas.microsoft.com/office/drawing/2016/5/10/chartex" xmlns:cx5="http://schemas.microsoft.com/office/drawing/2016/5/11/chartex" xmlns:cx6="http://schemas.microsoft.com/office/drawing/2016/5/12/chartex" xmlns:cx7="http://schemas.microsoft.com/office/drawing/2016/5/13/chartex" xmlns:cx8="http://schemas.microsoft.com/office/drawing/2016/5/14/chartex" xmlns:mc="http://schemas.openxmlformats.org/markup-compatibility/2006" xmlns:aink="http://schemas.microsoft.com/office/drawing/2016/ink" xmlns:am3d="http://schemas.microsoft.com/office/drawing/2017/model3d" xmlns:o="urn:schemas-microsoft-com:office:office" xmlns:r="http://schemas.openxmlformats.org/officeDocument/2006/relationships" xmlns:m="http://schemas.openxmlformats.org/officeDocument/2006/math" xmlns:v="urn:schemas-microsoft-com:vml" xmlns:wp14="http://schemas.microsoft.com/office/word/2010/wordprocessingDrawing" xmlns:wp="http://schemas.openxmlformats.org/drawingml/2006/wordprocessingDrawing" xmlns:w10="urn:schemas-microsoft-com:office:word" xmlns:w="http://schemas.openxmlformats.org/wordprocessingml/2006/main" xmlns:w14="http://schemas.microsoft.com/office/word/2010/wordml" xmlns:w15="http://schemas.microsoft.com/office/word/2012/wordml" xmlns:w16cex="http://schemas.microsoft.com/office/word/2018/wordml/cex" xmlns:w16cid="http://schemas.microsoft.com/office/word/2016/wordml/cid" xmlns:w16="http://schemas.microsoft.com/office/word/2018/wordml" xmlns:w16se="http://schemas.microsoft.com/office/word/2015/wordml/symex" xmlns:wpg="http://schemas.microsoft.com/office/word/2010/wordprocessingGroup" xmlns:wpi="http://schemas.microsoft.com/office/word/2010/wordprocessingInk" xmlns:wne="http://schemas.microsoft.com/office/word/2006/wordml" xmlns:wps="http://schemas.microsoft.com/office/word/2010/wordprocessingShape" mc:Ignorable="w14 w15 w16se w16cid w16 w16cex wp14">
   <w:abstractNum w:abstractNumId="0" w15:restartNumberingAfterBreak="0">
     <w:nsid w:val="120342B3"/>
     <w:multiLevelType w:val="multilevel"/>
@@ -5728,7 +5725,7 @@
 </file>
 
 <file path=word/styles.xml><?xml version="1.0" encoding="utf-8"?>
-<w:styles xmlns:mc="http://schemas.openxmlformats.org/markup-compatibility/2006" xmlns:r="http://schemas.openxmlformats.org/officeDocument/2006/relationships" xmlns:w="http://schemas.openxmlformats.org/wordprocessingml/2006/main" xmlns:w14="http://schemas.microsoft.com/office/word/2010/wordml" xmlns:w15="http://schemas.microsoft.com/office/word/2012/wordml" xmlns:w16cid="http://schemas.microsoft.com/office/word/2016/wordml/cid" xmlns:w16se="http://schemas.microsoft.com/office/word/2015/wordml/symex" mc:Ignorable="w14 w15 w16se w16cid">
+<w:styles xmlns:mc="http://schemas.openxmlformats.org/markup-compatibility/2006" xmlns:r="http://schemas.openxmlformats.org/officeDocument/2006/relationships" xmlns:w="http://schemas.openxmlformats.org/wordprocessingml/2006/main" xmlns:w14="http://schemas.microsoft.com/office/word/2010/wordml" xmlns:w15="http://schemas.microsoft.com/office/word/2012/wordml" xmlns:w16cex="http://schemas.microsoft.com/office/word/2018/wordml/cex" xmlns:w16cid="http://schemas.microsoft.com/office/word/2016/wordml/cid" xmlns:w16="http://schemas.microsoft.com/office/word/2018/wordml" xmlns:w16se="http://schemas.microsoft.com/office/word/2015/wordml/symex" mc:Ignorable="w14 w15 w16se w16cid w16 w16cex">
   <w:docDefaults>
     <w:rPrDefault>
       <w:rPr>
@@ -5744,7 +5741,7 @@
       </w:pPr>
     </w:pPrDefault>
   </w:docDefaults>
-  <w:latentStyles w:defLockedState="0" w:defUIPriority="99" w:defSemiHidden="0" w:defUnhideWhenUsed="0" w:defQFormat="0" w:count="375">
+  <w:latentStyles w:defLockedState="0" w:defUIPriority="99" w:defSemiHidden="0" w:defUnhideWhenUsed="0" w:defQFormat="0" w:count="376">
     <w:lsdException w:name="Normal" w:uiPriority="0" w:qFormat="1"/>
     <w:lsdException w:name="heading 1" w:uiPriority="9" w:qFormat="1"/>
     <w:lsdException w:name="heading 2" w:semiHidden="1" w:uiPriority="9" w:unhideWhenUsed="1" w:qFormat="1"/>
@@ -5850,7 +5847,6 @@
     <w:lsdException w:name="HTML Sample" w:semiHidden="1" w:unhideWhenUsed="1"/>
     <w:lsdException w:name="HTML Typewriter" w:semiHidden="1" w:unhideWhenUsed="1"/>
     <w:lsdException w:name="HTML Variable" w:semiHidden="1" w:unhideWhenUsed="1"/>
-    <w:lsdException w:name="Normal Table" w:semiHidden="1" w:unhideWhenUsed="1"/>
     <w:lsdException w:name="annotation subject" w:semiHidden="1" w:unhideWhenUsed="1"/>
     <w:lsdException w:name="No List" w:semiHidden="1" w:unhideWhenUsed="1"/>
     <w:lsdException w:name="Outline List 1" w:semiHidden="1" w:unhideWhenUsed="1"/>
@@ -5897,10 +5893,8 @@
     <w:lsdException w:name="Table Subtle 2" w:semiHidden="1" w:unhideWhenUsed="1"/>
     <w:lsdException w:name="Table Web 1" w:semiHidden="1" w:unhideWhenUsed="1"/>
     <w:lsdException w:name="Table Web 2" w:semiHidden="1" w:unhideWhenUsed="1"/>
-    <w:lsdException w:name="Table Web 3" w:semiHidden="1" w:unhideWhenUsed="1"/>
     <w:lsdException w:name="Balloon Text" w:semiHidden="1" w:unhideWhenUsed="1"/>
     <w:lsdException w:name="Table Grid" w:uiPriority="39"/>
-    <w:lsdException w:name="Table Theme" w:semiHidden="1" w:unhideWhenUsed="1"/>
     <w:lsdException w:name="Placeholder Text" w:semiHidden="1"/>
     <w:lsdException w:name="No Spacing" w:uiPriority="1" w:qFormat="1"/>
     <w:lsdException w:name="Light Shading" w:uiPriority="60"/>
@@ -6120,6 +6114,7 @@
     <w:lsdException w:name="Smart Hyperlink" w:semiHidden="1" w:unhideWhenUsed="1"/>
     <w:lsdException w:name="Hashtag" w:semiHidden="1" w:unhideWhenUsed="1"/>
     <w:lsdException w:name="Unresolved Mention" w:semiHidden="1" w:unhideWhenUsed="1"/>
+    <w:lsdException w:name="Smart Link" w:semiHidden="1" w:unhideWhenUsed="1"/>
   </w:latentStyles>
   <w:style w:type="paragraph" w:default="1" w:styleId="Normal">
     <w:name w:val="Normal"/>

</xml_diff>

<commit_message>
att front e ptt
</commit_message>
<xml_diff>
--- a/Documentação/documentacao-final-jobby-jobs.docx
+++ b/Documentação/documentacao-final-jobby-jobs.docx
@@ -724,7 +724,7 @@
                 <w:noProof/>
                 <w:webHidden/>
               </w:rPr>
-              <w:t>5</w:t>
+              <w:t>4</w:t>
             </w:r>
             <w:r>
               <w:rPr>
@@ -803,7 +803,7 @@
                 <w:noProof/>
                 <w:webHidden/>
               </w:rPr>
-              <w:t>5</w:t>
+              <w:t>4</w:t>
             </w:r>
             <w:r>
               <w:rPr>
@@ -882,7 +882,7 @@
                 <w:noProof/>
                 <w:webHidden/>
               </w:rPr>
-              <w:t>6</w:t>
+              <w:t>5</w:t>
             </w:r>
             <w:r>
               <w:rPr>
@@ -961,7 +961,7 @@
                 <w:noProof/>
                 <w:webHidden/>
               </w:rPr>
-              <w:t>6</w:t>
+              <w:t>5</w:t>
             </w:r>
             <w:r>
               <w:rPr>
@@ -1040,7 +1040,7 @@
                 <w:noProof/>
                 <w:webHidden/>
               </w:rPr>
-              <w:t>7</w:t>
+              <w:t>6</w:t>
             </w:r>
             <w:r>
               <w:rPr>
@@ -1110,7 +1110,7 @@
                 <w:noProof/>
                 <w:webHidden/>
               </w:rPr>
-              <w:t>8</w:t>
+              <w:t>7</w:t>
             </w:r>
             <w:r>
               <w:rPr>
@@ -1180,7 +1180,7 @@
                 <w:noProof/>
                 <w:webHidden/>
               </w:rPr>
-              <w:t>8</w:t>
+              <w:t>7</w:t>
             </w:r>
             <w:r>
               <w:rPr>
@@ -1530,7 +1530,7 @@
                 <w:noProof/>
                 <w:webHidden/>
               </w:rPr>
-              <w:t>13</w:t>
+              <w:t>14</w:t>
             </w:r>
             <w:r>
               <w:rPr>
@@ -1600,7 +1600,7 @@
                 <w:noProof/>
                 <w:webHidden/>
               </w:rPr>
-              <w:t>14</w:t>
+              <w:t>15</w:t>
             </w:r>
             <w:r>
               <w:rPr>
@@ -1670,7 +1670,7 @@
                 <w:noProof/>
                 <w:webHidden/>
               </w:rPr>
-              <w:t>14</w:t>
+              <w:t>15</w:t>
             </w:r>
             <w:r>
               <w:rPr>
@@ -1740,7 +1740,7 @@
                 <w:noProof/>
                 <w:webHidden/>
               </w:rPr>
-              <w:t>16</w:t>
+              <w:t>17</w:t>
             </w:r>
             <w:r>
               <w:rPr>
@@ -1810,7 +1810,7 @@
                 <w:noProof/>
                 <w:webHidden/>
               </w:rPr>
-              <w:t>17</w:t>
+              <w:t>18</w:t>
             </w:r>
             <w:r>
               <w:rPr>
@@ -2293,7 +2293,7 @@
           </mc:Choice>
           <mc:Fallback>
             <w:pict>
-              <v:shapetype id="_x0000_t202" coordsize="21600,21600" o:spt="202" path="m,l,21600r21600,l21600,xe">
+              <v:shapetype w14:anchorId="4289915F" id="_x0000_t202" coordsize="21600,21600" o:spt="202" path="m,l,21600r21600,l21600,xe">
                 <v:stroke joinstyle="miter"/>
                 <v:path gradientshapeok="t" o:connecttype="rect"/>
               </v:shapetype>
@@ -2678,7 +2678,7 @@
           </mc:Choice>
           <mc:Fallback>
             <w:pict>
-              <v:shape id="_x0000_s1027" type="#_x0000_t202" style="position:absolute;left:0;text-align:left;margin-left:157.95pt;margin-top:36.7pt;width:294.75pt;height:77.25pt;z-index:251662336;visibility:visible;mso-wrap-style:square;mso-width-percent:0;mso-height-percent:0;mso-wrap-distance-left:9pt;mso-wrap-distance-top:3.6pt;mso-wrap-distance-right:9pt;mso-wrap-distance-bottom:3.6pt;mso-position-horizontal:absolute;mso-position-horizontal-relative:text;mso-position-vertical:absolute;mso-position-vertical-relative:text;mso-width-percent:0;mso-height-percent:0;mso-width-relative:margin;mso-height-relative:margin;v-text-anchor:top" o:gfxdata="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">
+              <v:shape w14:anchorId="43A601AB" id="_x0000_s1027" type="#_x0000_t202" style="position:absolute;left:0;text-align:left;margin-left:157.95pt;margin-top:36.7pt;width:294.75pt;height:77.25pt;z-index:251662336;visibility:visible;mso-wrap-style:square;mso-width-percent:0;mso-height-percent:0;mso-wrap-distance-left:9pt;mso-wrap-distance-top:3.6pt;mso-wrap-distance-right:9pt;mso-wrap-distance-bottom:3.6pt;mso-position-horizontal:absolute;mso-position-horizontal-relative:text;mso-position-vertical:absolute;mso-position-vertical-relative:text;mso-width-percent:0;mso-height-percent:0;mso-width-relative:margin;mso-height-relative:margin;v-text-anchor:top" o:gfxdata="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">
                 <v:textbox>
                   <w:txbxContent>
                     <w:p>
@@ -3819,10 +3819,10 @@
           <w:noProof/>
         </w:rPr>
         <w:drawing>
-          <wp:inline distT="0" distB="0" distL="0" distR="0" wp14:anchorId="63DA7BE1" wp14:editId="4FCF5F26">
-            <wp:extent cx="4048690" cy="2648320"/>
-            <wp:effectExtent l="0" t="0" r="0" b="0"/>
-            <wp:docPr id="2" name="Imagem 2"/>
+          <wp:inline distT="0" distB="0" distL="0" distR="0" wp14:anchorId="15685106" wp14:editId="703E89FF">
+            <wp:extent cx="5400040" cy="3839845"/>
+            <wp:effectExtent l="0" t="0" r="0" b="8255"/>
+            <wp:docPr id="9" name="Imagem 9" descr="Diagrama&#10;&#10;Descrição gerada automaticamente"/>
             <wp:cNvGraphicFramePr>
               <a:graphicFrameLocks xmlns:a="http://schemas.openxmlformats.org/drawingml/2006/main" noChangeAspect="1"/>
             </wp:cNvGraphicFramePr>
@@ -3830,11 +3830,17 @@
               <a:graphicData uri="http://schemas.openxmlformats.org/drawingml/2006/picture">
                 <pic:pic xmlns:pic="http://schemas.openxmlformats.org/drawingml/2006/picture">
                   <pic:nvPicPr>
-                    <pic:cNvPr id="1" name=""/>
+                    <pic:cNvPr id="9" name="Imagem 9" descr="Diagrama&#10;&#10;Descrição gerada automaticamente"/>
                     <pic:cNvPicPr/>
                   </pic:nvPicPr>
                   <pic:blipFill>
-                    <a:blip r:embed="rId17"/>
+                    <a:blip r:embed="rId17" cstate="print">
+                      <a:extLst>
+                        <a:ext uri="{28A0092B-C50C-407E-A947-70E740481C1C}">
+                          <a14:useLocalDpi xmlns:a14="http://schemas.microsoft.com/office/drawing/2010/main" val="0"/>
+                        </a:ext>
+                      </a:extLst>
+                    </a:blip>
                     <a:stretch>
                       <a:fillRect/>
                     </a:stretch>
@@ -3842,7 +3848,7 @@
                   <pic:spPr>
                     <a:xfrm>
                       <a:off x="0" y="0"/>
-                      <a:ext cx="4048690" cy="2648320"/>
+                      <a:ext cx="5400040" cy="3839845"/>
                     </a:xfrm>
                     <a:prstGeom prst="rect">
                       <a:avLst/>
@@ -3888,16 +3894,35 @@
           <w:b/>
         </w:rPr>
       </w:pPr>
+    </w:p>
+    <w:p>
+      <w:pPr>
+        <w:pStyle w:val="PargrafodaLista"/>
+        <w:ind w:left="1125"/>
+        <w:rPr>
+          <w:b/>
+        </w:rPr>
+      </w:pPr>
+    </w:p>
+    <w:p>
+      <w:pPr>
+        <w:pStyle w:val="PargrafodaLista"/>
+        <w:ind w:left="1125"/>
+        <w:rPr>
+          <w:b/>
+        </w:rPr>
+      </w:pPr>
       <w:r>
         <w:rPr>
           <w:b/>
           <w:noProof/>
         </w:rPr>
+        <w:lastRenderedPageBreak/>
         <w:drawing>
-          <wp:inline distT="0" distB="0" distL="0" distR="0" wp14:anchorId="61820AAC" wp14:editId="54E04877">
-            <wp:extent cx="5400040" cy="3785235"/>
-            <wp:effectExtent l="0" t="0" r="0" b="5715"/>
-            <wp:docPr id="20" name="Imagem 20"/>
+          <wp:inline distT="0" distB="0" distL="0" distR="0" wp14:anchorId="3088BD2F" wp14:editId="464272C2">
+            <wp:extent cx="5400040" cy="3839845"/>
+            <wp:effectExtent l="0" t="0" r="0" b="8255"/>
+            <wp:docPr id="24" name="Imagem 24" descr="Diagrama&#10;&#10;Descrição gerada automaticamente"/>
             <wp:cNvGraphicFramePr>
               <a:graphicFrameLocks xmlns:a="http://schemas.openxmlformats.org/drawingml/2006/main" noChangeAspect="1"/>
             </wp:cNvGraphicFramePr>
@@ -3905,11 +3930,17 @@
               <a:graphicData uri="http://schemas.openxmlformats.org/drawingml/2006/picture">
                 <pic:pic xmlns:pic="http://schemas.openxmlformats.org/drawingml/2006/picture">
                   <pic:nvPicPr>
-                    <pic:cNvPr id="1" name=""/>
+                    <pic:cNvPr id="24" name="Imagem 24" descr="Diagrama&#10;&#10;Descrição gerada automaticamente"/>
                     <pic:cNvPicPr/>
                   </pic:nvPicPr>
                   <pic:blipFill>
-                    <a:blip r:embed="rId18"/>
+                    <a:blip r:embed="rId18" cstate="print">
+                      <a:extLst>
+                        <a:ext uri="{28A0092B-C50C-407E-A947-70E740481C1C}">
+                          <a14:useLocalDpi xmlns:a14="http://schemas.microsoft.com/office/drawing/2010/main" val="0"/>
+                        </a:ext>
+                      </a:extLst>
+                    </a:blip>
                     <a:stretch>
                       <a:fillRect/>
                     </a:stretch>
@@ -3917,7 +3948,7 @@
                   <pic:spPr>
                     <a:xfrm>
                       <a:off x="0" y="0"/>
-                      <a:ext cx="5400040" cy="3785235"/>
+                      <a:ext cx="5400040" cy="3839845"/>
                     </a:xfrm>
                     <a:prstGeom prst="rect">
                       <a:avLst/>
@@ -3929,53 +3960,16 @@
           </wp:inline>
         </w:drawing>
       </w:r>
-    </w:p>
-    <w:p>
-      <w:pPr>
-        <w:pStyle w:val="PargrafodaLista"/>
-        <w:ind w:left="1125"/>
-        <w:rPr>
-          <w:b/>
-        </w:rPr>
-      </w:pPr>
-    </w:p>
-    <w:p>
-      <w:pPr>
-        <w:pStyle w:val="PargrafodaLista"/>
-        <w:ind w:left="1125"/>
-        <w:rPr>
-          <w:b/>
-        </w:rPr>
-      </w:pPr>
-    </w:p>
-    <w:p>
-      <w:pPr>
-        <w:pStyle w:val="PargrafodaLista"/>
-        <w:ind w:left="1125"/>
-        <w:rPr>
-          <w:b/>
-        </w:rPr>
-      </w:pPr>
-    </w:p>
-    <w:p>
-      <w:pPr>
-        <w:pStyle w:val="PargrafodaLista"/>
-        <w:ind w:left="1125"/>
-        <w:rPr>
-          <w:b/>
-        </w:rPr>
-      </w:pPr>
       <w:r>
         <w:rPr>
           <w:b/>
           <w:noProof/>
         </w:rPr>
-        <w:lastRenderedPageBreak/>
         <w:drawing>
-          <wp:inline distT="0" distB="0" distL="0" distR="0" wp14:anchorId="3B48F138" wp14:editId="785AD213">
-            <wp:extent cx="5400040" cy="3790315"/>
-            <wp:effectExtent l="0" t="0" r="0" b="635"/>
-            <wp:docPr id="21" name="Imagem 21"/>
+          <wp:inline distT="0" distB="0" distL="0" distR="0" wp14:anchorId="461D52E1" wp14:editId="7B717369">
+            <wp:extent cx="5400040" cy="3839845"/>
+            <wp:effectExtent l="0" t="0" r="0" b="8255"/>
+            <wp:docPr id="26" name="Imagem 26" descr="Diagrama&#10;&#10;Descrição gerada automaticamente"/>
             <wp:cNvGraphicFramePr>
               <a:graphicFrameLocks xmlns:a="http://schemas.openxmlformats.org/drawingml/2006/main" noChangeAspect="1"/>
             </wp:cNvGraphicFramePr>
@@ -3983,11 +3977,17 @@
               <a:graphicData uri="http://schemas.openxmlformats.org/drawingml/2006/picture">
                 <pic:pic xmlns:pic="http://schemas.openxmlformats.org/drawingml/2006/picture">
                   <pic:nvPicPr>
-                    <pic:cNvPr id="1" name=""/>
+                    <pic:cNvPr id="26" name="Imagem 26" descr="Diagrama&#10;&#10;Descrição gerada automaticamente"/>
                     <pic:cNvPicPr/>
                   </pic:nvPicPr>
                   <pic:blipFill>
-                    <a:blip r:embed="rId19"/>
+                    <a:blip r:embed="rId19" cstate="print">
+                      <a:extLst>
+                        <a:ext uri="{28A0092B-C50C-407E-A947-70E740481C1C}">
+                          <a14:useLocalDpi xmlns:a14="http://schemas.microsoft.com/office/drawing/2010/main" val="0"/>
+                        </a:ext>
+                      </a:extLst>
+                    </a:blip>
                     <a:stretch>
                       <a:fillRect/>
                     </a:stretch>
@@ -3995,7 +3995,7 @@
                   <pic:spPr>
                     <a:xfrm>
                       <a:off x="0" y="0"/>
-                      <a:ext cx="5400040" cy="3790315"/>
+                      <a:ext cx="5400040" cy="3839845"/>
                     </a:xfrm>
                     <a:prstGeom prst="rect">
                       <a:avLst/>
@@ -4007,214 +4007,17 @@
           </wp:inline>
         </w:drawing>
       </w:r>
-    </w:p>
-    <w:p>
-      <w:pPr>
-        <w:pStyle w:val="PargrafodaLista"/>
-        <w:ind w:left="1125"/>
-        <w:rPr>
-          <w:b/>
-        </w:rPr>
-      </w:pPr>
-    </w:p>
-    <w:p>
-      <w:pPr>
-        <w:pStyle w:val="PargrafodaLista"/>
-        <w:ind w:left="1125"/>
-        <w:rPr>
-          <w:b/>
-        </w:rPr>
-      </w:pPr>
-    </w:p>
-    <w:p>
-      <w:pPr>
-        <w:pStyle w:val="PargrafodaLista"/>
-        <w:ind w:left="1125"/>
-        <w:rPr>
-          <w:b/>
-        </w:rPr>
-      </w:pPr>
-    </w:p>
-    <w:p>
-      <w:pPr>
-        <w:pStyle w:val="PargrafodaLista"/>
-        <w:ind w:left="1125"/>
-        <w:rPr>
-          <w:b/>
-        </w:rPr>
-      </w:pPr>
-    </w:p>
-    <w:p>
-      <w:pPr>
-        <w:pStyle w:val="PargrafodaLista"/>
-        <w:ind w:left="1125"/>
-        <w:rPr>
-          <w:b/>
-        </w:rPr>
-      </w:pPr>
-    </w:p>
-    <w:p>
-      <w:pPr>
-        <w:pStyle w:val="PargrafodaLista"/>
-        <w:ind w:left="1125"/>
-        <w:rPr>
-          <w:b/>
-        </w:rPr>
-      </w:pPr>
-    </w:p>
-    <w:p>
-      <w:pPr>
-        <w:pStyle w:val="PargrafodaLista"/>
-        <w:ind w:left="1125"/>
-        <w:rPr>
-          <w:b/>
-        </w:rPr>
-      </w:pPr>
-    </w:p>
-    <w:p>
-      <w:pPr>
-        <w:pStyle w:val="PargrafodaLista"/>
-        <w:ind w:left="1125"/>
-        <w:rPr>
-          <w:b/>
-        </w:rPr>
-      </w:pPr>
-    </w:p>
-    <w:p>
-      <w:pPr>
-        <w:pStyle w:val="PargrafodaLista"/>
-        <w:ind w:left="1125"/>
-        <w:rPr>
-          <w:b/>
-        </w:rPr>
-      </w:pPr>
-    </w:p>
-    <w:p>
-      <w:pPr>
-        <w:pStyle w:val="PargrafodaLista"/>
-        <w:ind w:left="1125"/>
-        <w:rPr>
-          <w:b/>
-        </w:rPr>
-      </w:pPr>
-    </w:p>
-    <w:p>
-      <w:pPr>
-        <w:pStyle w:val="PargrafodaLista"/>
-        <w:ind w:left="1125"/>
-        <w:rPr>
-          <w:b/>
-        </w:rPr>
-      </w:pPr>
-    </w:p>
-    <w:p>
-      <w:pPr>
-        <w:pStyle w:val="PargrafodaLista"/>
-        <w:ind w:left="1125"/>
-        <w:rPr>
-          <w:b/>
-        </w:rPr>
-      </w:pPr>
-    </w:p>
-    <w:p>
-      <w:pPr>
-        <w:pStyle w:val="PargrafodaLista"/>
-        <w:ind w:left="1125"/>
-        <w:rPr>
-          <w:b/>
-        </w:rPr>
-      </w:pPr>
-    </w:p>
-    <w:p>
-      <w:pPr>
-        <w:pStyle w:val="PargrafodaLista"/>
-        <w:ind w:left="1125"/>
-        <w:rPr>
-          <w:b/>
-        </w:rPr>
-      </w:pPr>
-    </w:p>
-    <w:p>
-      <w:pPr>
-        <w:pStyle w:val="PargrafodaLista"/>
-        <w:ind w:left="1125"/>
-        <w:rPr>
-          <w:b/>
-        </w:rPr>
-      </w:pPr>
-    </w:p>
-    <w:p>
-      <w:pPr>
-        <w:pStyle w:val="PargrafodaLista"/>
-        <w:ind w:left="1125"/>
-        <w:rPr>
-          <w:b/>
-        </w:rPr>
-      </w:pPr>
-    </w:p>
-    <w:p>
-      <w:pPr>
-        <w:pStyle w:val="PargrafodaLista"/>
-        <w:ind w:left="1125"/>
-        <w:rPr>
-          <w:b/>
-        </w:rPr>
-      </w:pPr>
-    </w:p>
-    <w:p>
-      <w:pPr>
-        <w:pStyle w:val="PargrafodaLista"/>
-        <w:ind w:left="1125"/>
-        <w:rPr>
-          <w:b/>
-        </w:rPr>
-      </w:pPr>
-    </w:p>
-    <w:p>
-      <w:pPr>
-        <w:pStyle w:val="PargrafodaLista"/>
-        <w:ind w:left="1125"/>
-        <w:rPr>
-          <w:b/>
-        </w:rPr>
-      </w:pPr>
-    </w:p>
-    <w:p>
-      <w:pPr>
-        <w:pStyle w:val="Ttulo2"/>
-        <w:rPr>
-          <w:b/>
-          <w:color w:val="auto"/>
-        </w:rPr>
-      </w:pPr>
-      <w:bookmarkStart w:id="14" w:name="_Toc58314543"/>
-      <w:r>
-        <w:rPr>
-          <w:b/>
-          <w:color w:val="auto"/>
-        </w:rPr>
-        <w:t>5.3 bancos de dados</w:t>
-      </w:r>
-      <w:bookmarkEnd w:id="14"/>
-    </w:p>
-    <w:p>
-      <w:pPr>
-        <w:pStyle w:val="PargrafodaLista"/>
-        <w:ind w:left="1125"/>
-        <w:rPr>
-          <w:b/>
-        </w:rPr>
-      </w:pPr>
       <w:r>
         <w:rPr>
           <w:b/>
           <w:noProof/>
         </w:rPr>
+        <w:lastRenderedPageBreak/>
         <w:drawing>
-          <wp:inline distT="0" distB="0" distL="0" distR="0" wp14:anchorId="2626DFEB" wp14:editId="643DBB3A">
-            <wp:extent cx="5400040" cy="5466080"/>
-            <wp:effectExtent l="0" t="0" r="0" b="1270"/>
-            <wp:docPr id="25" name="Imagem 25" descr="Diagrama&#10;&#10;Descrição gerada automaticamente"/>
+          <wp:inline distT="0" distB="0" distL="0" distR="0" wp14:anchorId="0623C17D" wp14:editId="6E17AFC7">
+            <wp:extent cx="5400040" cy="3839845"/>
+            <wp:effectExtent l="0" t="0" r="0" b="8255"/>
+            <wp:docPr id="27" name="Imagem 27" descr="Diagrama&#10;&#10;Descrição gerada automaticamente"/>
             <wp:cNvGraphicFramePr>
               <a:graphicFrameLocks xmlns:a="http://schemas.openxmlformats.org/drawingml/2006/main" noChangeAspect="1"/>
             </wp:cNvGraphicFramePr>
@@ -4222,11 +4025,274 @@
               <a:graphicData uri="http://schemas.openxmlformats.org/drawingml/2006/picture">
                 <pic:pic xmlns:pic="http://schemas.openxmlformats.org/drawingml/2006/picture">
                   <pic:nvPicPr>
-                    <pic:cNvPr id="25" name="Imagem 25" descr="Diagrama&#10;&#10;Descrição gerada automaticamente"/>
+                    <pic:cNvPr id="27" name="Imagem 27" descr="Diagrama&#10;&#10;Descrição gerada automaticamente"/>
                     <pic:cNvPicPr/>
                   </pic:nvPicPr>
                   <pic:blipFill>
-                    <a:blip r:embed="rId20">
+                    <a:blip r:embed="rId20" cstate="print">
+                      <a:extLst>
+                        <a:ext uri="{28A0092B-C50C-407E-A947-70E740481C1C}">
+                          <a14:useLocalDpi xmlns:a14="http://schemas.microsoft.com/office/drawing/2010/main" val="0"/>
+                        </a:ext>
+                      </a:extLst>
+                    </a:blip>
+                    <a:stretch>
+                      <a:fillRect/>
+                    </a:stretch>
+                  </pic:blipFill>
+                  <pic:spPr>
+                    <a:xfrm>
+                      <a:off x="0" y="0"/>
+                      <a:ext cx="5400040" cy="3839845"/>
+                    </a:xfrm>
+                    <a:prstGeom prst="rect">
+                      <a:avLst/>
+                    </a:prstGeom>
+                  </pic:spPr>
+                </pic:pic>
+              </a:graphicData>
+            </a:graphic>
+          </wp:inline>
+        </w:drawing>
+      </w:r>
+    </w:p>
+    <w:p>
+      <w:pPr>
+        <w:pStyle w:val="PargrafodaLista"/>
+        <w:ind w:left="1125"/>
+        <w:rPr>
+          <w:b/>
+        </w:rPr>
+      </w:pPr>
+    </w:p>
+    <w:p>
+      <w:pPr>
+        <w:pStyle w:val="PargrafodaLista"/>
+        <w:ind w:left="1125"/>
+        <w:rPr>
+          <w:b/>
+        </w:rPr>
+      </w:pPr>
+    </w:p>
+    <w:p>
+      <w:pPr>
+        <w:pStyle w:val="PargrafodaLista"/>
+        <w:ind w:left="1125"/>
+        <w:rPr>
+          <w:b/>
+        </w:rPr>
+      </w:pPr>
+    </w:p>
+    <w:p>
+      <w:pPr>
+        <w:pStyle w:val="PargrafodaLista"/>
+        <w:ind w:left="1125"/>
+        <w:rPr>
+          <w:b/>
+        </w:rPr>
+      </w:pPr>
+    </w:p>
+    <w:p>
+      <w:pPr>
+        <w:pStyle w:val="PargrafodaLista"/>
+        <w:ind w:left="1125"/>
+        <w:rPr>
+          <w:b/>
+        </w:rPr>
+      </w:pPr>
+    </w:p>
+    <w:p>
+      <w:pPr>
+        <w:pStyle w:val="PargrafodaLista"/>
+        <w:ind w:left="1125"/>
+        <w:rPr>
+          <w:b/>
+        </w:rPr>
+      </w:pPr>
+    </w:p>
+    <w:p>
+      <w:pPr>
+        <w:pStyle w:val="PargrafodaLista"/>
+        <w:ind w:left="1125"/>
+        <w:rPr>
+          <w:b/>
+        </w:rPr>
+      </w:pPr>
+    </w:p>
+    <w:p>
+      <w:pPr>
+        <w:pStyle w:val="PargrafodaLista"/>
+        <w:ind w:left="1125"/>
+        <w:rPr>
+          <w:b/>
+        </w:rPr>
+      </w:pPr>
+    </w:p>
+    <w:p>
+      <w:pPr>
+        <w:pStyle w:val="PargrafodaLista"/>
+        <w:ind w:left="1125"/>
+        <w:rPr>
+          <w:b/>
+        </w:rPr>
+      </w:pPr>
+    </w:p>
+    <w:p>
+      <w:pPr>
+        <w:pStyle w:val="PargrafodaLista"/>
+        <w:ind w:left="1125"/>
+        <w:rPr>
+          <w:b/>
+        </w:rPr>
+      </w:pPr>
+    </w:p>
+    <w:p>
+      <w:pPr>
+        <w:pStyle w:val="PargrafodaLista"/>
+        <w:ind w:left="1125"/>
+        <w:rPr>
+          <w:b/>
+        </w:rPr>
+      </w:pPr>
+    </w:p>
+    <w:p>
+      <w:pPr>
+        <w:pStyle w:val="PargrafodaLista"/>
+        <w:ind w:left="1125"/>
+        <w:rPr>
+          <w:b/>
+        </w:rPr>
+      </w:pPr>
+    </w:p>
+    <w:p>
+      <w:pPr>
+        <w:pStyle w:val="PargrafodaLista"/>
+        <w:ind w:left="1125"/>
+        <w:rPr>
+          <w:b/>
+        </w:rPr>
+      </w:pPr>
+    </w:p>
+    <w:p>
+      <w:pPr>
+        <w:pStyle w:val="PargrafodaLista"/>
+        <w:ind w:left="1125"/>
+        <w:rPr>
+          <w:b/>
+        </w:rPr>
+      </w:pPr>
+    </w:p>
+    <w:p>
+      <w:pPr>
+        <w:pStyle w:val="PargrafodaLista"/>
+        <w:ind w:left="1125"/>
+        <w:rPr>
+          <w:b/>
+        </w:rPr>
+      </w:pPr>
+    </w:p>
+    <w:p>
+      <w:pPr>
+        <w:pStyle w:val="PargrafodaLista"/>
+        <w:ind w:left="1125"/>
+        <w:rPr>
+          <w:b/>
+        </w:rPr>
+      </w:pPr>
+    </w:p>
+    <w:p>
+      <w:pPr>
+        <w:pStyle w:val="PargrafodaLista"/>
+        <w:ind w:left="1125"/>
+        <w:rPr>
+          <w:b/>
+        </w:rPr>
+      </w:pPr>
+    </w:p>
+    <w:p>
+      <w:pPr>
+        <w:pStyle w:val="PargrafodaLista"/>
+        <w:ind w:left="1125"/>
+        <w:rPr>
+          <w:b/>
+        </w:rPr>
+      </w:pPr>
+    </w:p>
+    <w:p>
+      <w:pPr>
+        <w:pStyle w:val="PargrafodaLista"/>
+        <w:ind w:left="1125"/>
+        <w:rPr>
+          <w:b/>
+        </w:rPr>
+      </w:pPr>
+    </w:p>
+    <w:p>
+      <w:pPr>
+        <w:pStyle w:val="PargrafodaLista"/>
+        <w:ind w:left="1125"/>
+        <w:rPr>
+          <w:b/>
+        </w:rPr>
+      </w:pPr>
+    </w:p>
+    <w:p>
+      <w:pPr>
+        <w:pStyle w:val="PargrafodaLista"/>
+        <w:ind w:left="1125"/>
+        <w:rPr>
+          <w:b/>
+        </w:rPr>
+      </w:pPr>
+    </w:p>
+    <w:p>
+      <w:pPr>
+        <w:pStyle w:val="Ttulo2"/>
+        <w:rPr>
+          <w:b/>
+          <w:color w:val="auto"/>
+        </w:rPr>
+      </w:pPr>
+      <w:bookmarkStart w:id="14" w:name="_Toc58314543"/>
+      <w:r>
+        <w:rPr>
+          <w:b/>
+          <w:color w:val="auto"/>
+        </w:rPr>
+        <w:t>5.3 bancos de dados</w:t>
+      </w:r>
+      <w:bookmarkEnd w:id="14"/>
+    </w:p>
+    <w:p>
+      <w:pPr>
+        <w:pStyle w:val="PargrafodaLista"/>
+        <w:ind w:left="1125"/>
+        <w:rPr>
+          <w:b/>
+        </w:rPr>
+      </w:pPr>
+      <w:r>
+        <w:rPr>
+          <w:b/>
+          <w:noProof/>
+        </w:rPr>
+        <w:drawing>
+          <wp:inline distT="0" distB="0" distL="0" distR="0" wp14:anchorId="705ED5EB" wp14:editId="145B3045">
+            <wp:extent cx="5400040" cy="5466080"/>
+            <wp:effectExtent l="0" t="0" r="0" b="1270"/>
+            <wp:docPr id="28" name="Imagem 28" descr="Diagrama&#10;&#10;Descrição gerada automaticamente"/>
+            <wp:cNvGraphicFramePr>
+              <a:graphicFrameLocks xmlns:a="http://schemas.openxmlformats.org/drawingml/2006/main" noChangeAspect="1"/>
+            </wp:cNvGraphicFramePr>
+            <a:graphic xmlns:a="http://schemas.openxmlformats.org/drawingml/2006/main">
+              <a:graphicData uri="http://schemas.openxmlformats.org/drawingml/2006/picture">
+                <pic:pic xmlns:pic="http://schemas.openxmlformats.org/drawingml/2006/picture">
+                  <pic:nvPicPr>
+                    <pic:cNvPr id="28" name="Imagem 28" descr="Diagrama&#10;&#10;Descrição gerada automaticamente"/>
+                    <pic:cNvPicPr/>
+                  </pic:nvPicPr>
+                  <pic:blipFill>
+                    <a:blip r:embed="rId21">
                       <a:extLst>
                         <a:ext uri="{28A0092B-C50C-407E-A947-70E740481C1C}">
                           <a14:useLocalDpi xmlns:a14="http://schemas.microsoft.com/office/drawing/2010/main" val="0"/>
@@ -4438,7 +4504,7 @@
                     <pic:cNvPicPr/>
                   </pic:nvPicPr>
                   <pic:blipFill>
-                    <a:blip r:embed="rId21">
+                    <a:blip r:embed="rId22">
                       <a:extLst>
                         <a:ext uri="{28A0092B-C50C-407E-A947-70E740481C1C}">
                           <a14:useLocalDpi xmlns:a14="http://schemas.microsoft.com/office/drawing/2010/main" val="0"/>
@@ -4519,7 +4585,7 @@
                     <pic:cNvPicPr/>
                   </pic:nvPicPr>
                   <pic:blipFill>
-                    <a:blip r:embed="rId22"/>
+                    <a:blip r:embed="rId23"/>
                     <a:stretch>
                       <a:fillRect/>
                     </a:stretch>
@@ -4559,56 +4625,6 @@
             <wp:extent cx="3048425" cy="4334480"/>
             <wp:effectExtent l="0" t="0" r="0" b="9525"/>
             <wp:docPr id="18" name="Imagem 18"/>
-            <wp:cNvGraphicFramePr>
-              <a:graphicFrameLocks xmlns:a="http://schemas.openxmlformats.org/drawingml/2006/main" noChangeAspect="1"/>
-            </wp:cNvGraphicFramePr>
-            <a:graphic xmlns:a="http://schemas.openxmlformats.org/drawingml/2006/main">
-              <a:graphicData uri="http://schemas.openxmlformats.org/drawingml/2006/picture">
-                <pic:pic xmlns:pic="http://schemas.openxmlformats.org/drawingml/2006/picture">
-                  <pic:nvPicPr>
-                    <pic:cNvPr id="1" name=""/>
-                    <pic:cNvPicPr/>
-                  </pic:nvPicPr>
-                  <pic:blipFill>
-                    <a:blip r:embed="rId23"/>
-                    <a:stretch>
-                      <a:fillRect/>
-                    </a:stretch>
-                  </pic:blipFill>
-                  <pic:spPr>
-                    <a:xfrm>
-                      <a:off x="0" y="0"/>
-                      <a:ext cx="3048425" cy="4334480"/>
-                    </a:xfrm>
-                    <a:prstGeom prst="rect">
-                      <a:avLst/>
-                    </a:prstGeom>
-                  </pic:spPr>
-                </pic:pic>
-              </a:graphicData>
-            </a:graphic>
-          </wp:inline>
-        </w:drawing>
-      </w:r>
-    </w:p>
-    <w:p>
-      <w:pPr>
-        <w:pStyle w:val="PargrafodaLista"/>
-        <w:ind w:left="1125"/>
-        <w:rPr>
-          <w:b/>
-        </w:rPr>
-      </w:pPr>
-      <w:r>
-        <w:rPr>
-          <w:b/>
-          <w:noProof/>
-        </w:rPr>
-        <w:drawing>
-          <wp:inline distT="0" distB="0" distL="0" distR="0" wp14:anchorId="6CDE8E46" wp14:editId="3104F2AA">
-            <wp:extent cx="4210638" cy="4058216"/>
-            <wp:effectExtent l="0" t="0" r="0" b="0"/>
-            <wp:docPr id="19" name="Imagem 19"/>
             <wp:cNvGraphicFramePr>
               <a:graphicFrameLocks xmlns:a="http://schemas.openxmlformats.org/drawingml/2006/main" noChangeAspect="1"/>
             </wp:cNvGraphicFramePr>
@@ -4628,6 +4644,56 @@
                   <pic:spPr>
                     <a:xfrm>
                       <a:off x="0" y="0"/>
+                      <a:ext cx="3048425" cy="4334480"/>
+                    </a:xfrm>
+                    <a:prstGeom prst="rect">
+                      <a:avLst/>
+                    </a:prstGeom>
+                  </pic:spPr>
+                </pic:pic>
+              </a:graphicData>
+            </a:graphic>
+          </wp:inline>
+        </w:drawing>
+      </w:r>
+    </w:p>
+    <w:p>
+      <w:pPr>
+        <w:pStyle w:val="PargrafodaLista"/>
+        <w:ind w:left="1125"/>
+        <w:rPr>
+          <w:b/>
+        </w:rPr>
+      </w:pPr>
+      <w:r>
+        <w:rPr>
+          <w:b/>
+          <w:noProof/>
+        </w:rPr>
+        <w:drawing>
+          <wp:inline distT="0" distB="0" distL="0" distR="0" wp14:anchorId="6CDE8E46" wp14:editId="3104F2AA">
+            <wp:extent cx="4210638" cy="4058216"/>
+            <wp:effectExtent l="0" t="0" r="0" b="0"/>
+            <wp:docPr id="19" name="Imagem 19"/>
+            <wp:cNvGraphicFramePr>
+              <a:graphicFrameLocks xmlns:a="http://schemas.openxmlformats.org/drawingml/2006/main" noChangeAspect="1"/>
+            </wp:cNvGraphicFramePr>
+            <a:graphic xmlns:a="http://schemas.openxmlformats.org/drawingml/2006/main">
+              <a:graphicData uri="http://schemas.openxmlformats.org/drawingml/2006/picture">
+                <pic:pic xmlns:pic="http://schemas.openxmlformats.org/drawingml/2006/picture">
+                  <pic:nvPicPr>
+                    <pic:cNvPr id="1" name=""/>
+                    <pic:cNvPicPr/>
+                  </pic:nvPicPr>
+                  <pic:blipFill>
+                    <a:blip r:embed="rId25"/>
+                    <a:stretch>
+                      <a:fillRect/>
+                    </a:stretch>
+                  </pic:blipFill>
+                  <pic:spPr>
+                    <a:xfrm>
+                      <a:off x="0" y="0"/>
                       <a:ext cx="4210638" cy="4058216"/>
                     </a:xfrm>
                     <a:prstGeom prst="rect">
@@ -4695,62 +4761,6 @@
             <wp:effectExtent l="0" t="0" r="0" b="5080"/>
             <wp:wrapTopAndBottom/>
             <wp:docPr id="22" name="Imagem 22"/>
-            <wp:cNvGraphicFramePr>
-              <a:graphicFrameLocks xmlns:a="http://schemas.openxmlformats.org/drawingml/2006/main" noChangeAspect="1"/>
-            </wp:cNvGraphicFramePr>
-            <a:graphic xmlns:a="http://schemas.openxmlformats.org/drawingml/2006/main">
-              <a:graphicData uri="http://schemas.openxmlformats.org/drawingml/2006/picture">
-                <pic:pic xmlns:pic="http://schemas.openxmlformats.org/drawingml/2006/picture">
-                  <pic:nvPicPr>
-                    <pic:cNvPr id="1" name=""/>
-                    <pic:cNvPicPr/>
-                  </pic:nvPicPr>
-                  <pic:blipFill>
-                    <a:blip r:embed="rId25">
-                      <a:extLst>
-                        <a:ext uri="{28A0092B-C50C-407E-A947-70E740481C1C}">
-                          <a14:useLocalDpi xmlns:a14="http://schemas.microsoft.com/office/drawing/2010/main" val="0"/>
-                        </a:ext>
-                      </a:extLst>
-                    </a:blip>
-                    <a:stretch>
-                      <a:fillRect/>
-                    </a:stretch>
-                  </pic:blipFill>
-                  <pic:spPr>
-                    <a:xfrm>
-                      <a:off x="0" y="0"/>
-                      <a:ext cx="5400040" cy="2947670"/>
-                    </a:xfrm>
-                    <a:prstGeom prst="rect">
-                      <a:avLst/>
-                    </a:prstGeom>
-                  </pic:spPr>
-                </pic:pic>
-              </a:graphicData>
-            </a:graphic>
-          </wp:anchor>
-        </w:drawing>
-      </w:r>
-    </w:p>
-    <w:p>
-      <w:r>
-        <w:rPr>
-          <w:noProof/>
-        </w:rPr>
-        <w:drawing>
-          <wp:anchor distT="0" distB="0" distL="114300" distR="114300" simplePos="0" relativeHeight="251670528" behindDoc="0" locked="0" layoutInCell="1" allowOverlap="1" wp14:anchorId="4C3FBE70" wp14:editId="4479A9CD">
-            <wp:simplePos x="0" y="0"/>
-            <wp:positionH relativeFrom="margin">
-              <wp:align>right</wp:align>
-            </wp:positionH>
-            <wp:positionV relativeFrom="paragraph">
-              <wp:posOffset>3488055</wp:posOffset>
-            </wp:positionV>
-            <wp:extent cx="5400040" cy="2990850"/>
-            <wp:effectExtent l="0" t="0" r="0" b="0"/>
-            <wp:wrapTopAndBottom/>
-            <wp:docPr id="23" name="Imagem 23"/>
             <wp:cNvGraphicFramePr>
               <a:graphicFrameLocks xmlns:a="http://schemas.openxmlformats.org/drawingml/2006/main" noChangeAspect="1"/>
             </wp:cNvGraphicFramePr>
@@ -4776,6 +4786,62 @@
                   <pic:spPr>
                     <a:xfrm>
                       <a:off x="0" y="0"/>
+                      <a:ext cx="5400040" cy="2947670"/>
+                    </a:xfrm>
+                    <a:prstGeom prst="rect">
+                      <a:avLst/>
+                    </a:prstGeom>
+                  </pic:spPr>
+                </pic:pic>
+              </a:graphicData>
+            </a:graphic>
+          </wp:anchor>
+        </w:drawing>
+      </w:r>
+    </w:p>
+    <w:p>
+      <w:r>
+        <w:rPr>
+          <w:noProof/>
+        </w:rPr>
+        <w:drawing>
+          <wp:anchor distT="0" distB="0" distL="114300" distR="114300" simplePos="0" relativeHeight="251670528" behindDoc="0" locked="0" layoutInCell="1" allowOverlap="1" wp14:anchorId="4C3FBE70" wp14:editId="4479A9CD">
+            <wp:simplePos x="0" y="0"/>
+            <wp:positionH relativeFrom="margin">
+              <wp:align>right</wp:align>
+            </wp:positionH>
+            <wp:positionV relativeFrom="paragraph">
+              <wp:posOffset>3488055</wp:posOffset>
+            </wp:positionV>
+            <wp:extent cx="5400040" cy="2990850"/>
+            <wp:effectExtent l="0" t="0" r="0" b="0"/>
+            <wp:wrapTopAndBottom/>
+            <wp:docPr id="23" name="Imagem 23"/>
+            <wp:cNvGraphicFramePr>
+              <a:graphicFrameLocks xmlns:a="http://schemas.openxmlformats.org/drawingml/2006/main" noChangeAspect="1"/>
+            </wp:cNvGraphicFramePr>
+            <a:graphic xmlns:a="http://schemas.openxmlformats.org/drawingml/2006/main">
+              <a:graphicData uri="http://schemas.openxmlformats.org/drawingml/2006/picture">
+                <pic:pic xmlns:pic="http://schemas.openxmlformats.org/drawingml/2006/picture">
+                  <pic:nvPicPr>
+                    <pic:cNvPr id="1" name=""/>
+                    <pic:cNvPicPr/>
+                  </pic:nvPicPr>
+                  <pic:blipFill>
+                    <a:blip r:embed="rId27">
+                      <a:extLst>
+                        <a:ext uri="{28A0092B-C50C-407E-A947-70E740481C1C}">
+                          <a14:useLocalDpi xmlns:a14="http://schemas.microsoft.com/office/drawing/2010/main" val="0"/>
+                        </a:ext>
+                      </a:extLst>
+                    </a:blip>
+                    <a:stretch>
+                      <a:fillRect/>
+                    </a:stretch>
+                  </pic:blipFill>
+                  <pic:spPr>
+                    <a:xfrm>
+                      <a:off x="0" y="0"/>
                       <a:ext cx="5400040" cy="2990850"/>
                     </a:xfrm>
                     <a:prstGeom prst="rect">
@@ -4859,7 +4925,7 @@
       </w:r>
     </w:p>
     <w:sectPr>
-      <w:headerReference w:type="default" r:id="rId27"/>
+      <w:headerReference w:type="default" r:id="rId28"/>
       <w:pgSz w:w="11906" w:h="16838"/>
       <w:pgMar w:top="1417" w:right="1701" w:bottom="1417" w:left="1701" w:header="708" w:footer="708" w:gutter="0"/>
       <w:cols w:space="708"/>
@@ -5847,6 +5913,7 @@
     <w:lsdException w:name="HTML Sample" w:semiHidden="1" w:unhideWhenUsed="1"/>
     <w:lsdException w:name="HTML Typewriter" w:semiHidden="1" w:unhideWhenUsed="1"/>
     <w:lsdException w:name="HTML Variable" w:semiHidden="1" w:unhideWhenUsed="1"/>
+    <w:lsdException w:name="Normal Table" w:semiHidden="1" w:unhideWhenUsed="1"/>
     <w:lsdException w:name="annotation subject" w:semiHidden="1" w:unhideWhenUsed="1"/>
     <w:lsdException w:name="No List" w:semiHidden="1" w:unhideWhenUsed="1"/>
     <w:lsdException w:name="Outline List 1" w:semiHidden="1" w:unhideWhenUsed="1"/>
@@ -5893,8 +5960,10 @@
     <w:lsdException w:name="Table Subtle 2" w:semiHidden="1" w:unhideWhenUsed="1"/>
     <w:lsdException w:name="Table Web 1" w:semiHidden="1" w:unhideWhenUsed="1"/>
     <w:lsdException w:name="Table Web 2" w:semiHidden="1" w:unhideWhenUsed="1"/>
+    <w:lsdException w:name="Table Web 3" w:semiHidden="1" w:unhideWhenUsed="1"/>
     <w:lsdException w:name="Balloon Text" w:semiHidden="1" w:unhideWhenUsed="1"/>
     <w:lsdException w:name="Table Grid" w:uiPriority="39"/>
+    <w:lsdException w:name="Table Theme" w:semiHidden="1" w:unhideWhenUsed="1"/>
     <w:lsdException w:name="Placeholder Text" w:semiHidden="1"/>
     <w:lsdException w:name="No Spacing" w:uiPriority="1" w:qFormat="1"/>
     <w:lsdException w:name="Light Shading" w:uiPriority="60"/>

</xml_diff>